<commit_message>
Add more info and ifle
</commit_message>
<xml_diff>
--- a/JVM Performance Optimisation Training Summary.docx
+++ b/JVM Performance Optimisation Training Summary.docx
@@ -15,6 +15,289 @@
         <w:pStyle w:val="Heading1"/>
       </w:pPr>
       <w:r>
+        <w:t>Performance KPI</w:t>
+      </w:r>
+      <w:r>
+        <w:t xml:space="preserve"> (Key Performance Index)</w:t>
+      </w:r>
+    </w:p>
+    <w:p>
+      <w:r>
+        <w:t>1 – Throughput</w:t>
+      </w:r>
+    </w:p>
+    <w:p>
+      <w:pPr>
+        <w:pStyle w:val="ListParagraph"/>
+        <w:numPr>
+          <w:ilvl w:val="0"/>
+          <w:numId w:val="5"/>
+        </w:numPr>
+      </w:pPr>
+      <w:r>
+        <w:t>Percentage of work</w:t>
+      </w:r>
+      <w:r>
+        <w:t>-</w:t>
+      </w:r>
+      <w:r>
+        <w:t>related tasks done. E</w:t>
+      </w:r>
+      <w:r>
+        <w:t xml:space="preserve">.g. </w:t>
+      </w:r>
+      <w:r>
+        <w:t xml:space="preserve">in 24 hours, </w:t>
+      </w:r>
+      <w:r>
+        <w:t xml:space="preserve">a system spends </w:t>
+      </w:r>
+      <w:r>
+        <w:t>a total of 5 minutes for GC</w:t>
+      </w:r>
+      <w:r>
+        <w:t xml:space="preserve">. </w:t>
+      </w:r>
+      <w:r>
+        <w:sym w:font="Symbol" w:char="F05C"/>
+      </w:r>
+      <w:r>
+        <w:t xml:space="preserve">throughput = </w:t>
+      </w:r>
+      <w:r>
+        <w:t xml:space="preserve">(100 - </w:t>
+      </w:r>
+      <w:proofErr w:type="gramStart"/>
+      <w:r>
+        <w:t>(</w:t>
+      </w:r>
+      <w:r>
+        <w:t xml:space="preserve"> 5</w:t>
+      </w:r>
+      <w:proofErr w:type="gramEnd"/>
+      <w:r>
+        <w:t xml:space="preserve"> / ( 24 x 60)</w:t>
+      </w:r>
+      <w:r>
+        <w:t>) x 100</w:t>
+      </w:r>
+      <w:r>
+        <w:t>)</w:t>
+      </w:r>
+      <w:r>
+        <w:t xml:space="preserve">% </w:t>
+      </w:r>
+      <w:r>
+        <w:t>=</w:t>
+      </w:r>
+      <w:r>
+        <w:t xml:space="preserve"> </w:t>
+      </w:r>
+      <w:r>
+        <w:t>99.652%</w:t>
+      </w:r>
+      <w:r>
+        <w:t>.</w:t>
+      </w:r>
+      <w:r>
+        <w:t xml:space="preserve"> </w:t>
+      </w:r>
+    </w:p>
+    <w:p>
+      <w:r>
+        <w:t>2 – Latency</w:t>
+      </w:r>
+    </w:p>
+    <w:p>
+      <w:pPr>
+        <w:pStyle w:val="ListParagraph"/>
+        <w:numPr>
+          <w:ilvl w:val="0"/>
+          <w:numId w:val="5"/>
+        </w:numPr>
+      </w:pPr>
+      <w:r>
+        <w:t xml:space="preserve">Amount of time taken </w:t>
+      </w:r>
+      <w:r>
+        <w:t>for GC: max</w:t>
+      </w:r>
+      <w:r>
+        <w:t>imum</w:t>
+      </w:r>
+      <w:r>
+        <w:t xml:space="preserve">, </w:t>
+      </w:r>
+      <w:proofErr w:type="spellStart"/>
+      <w:proofErr w:type="gramStart"/>
+      <w:r>
+        <w:t>average,</w:t>
+      </w:r>
+      <w:r>
+        <w:t>distribution</w:t>
+      </w:r>
+      <w:proofErr w:type="spellEnd"/>
+      <w:proofErr w:type="gramEnd"/>
+      <w:r>
+        <w:t>.</w:t>
+      </w:r>
+      <w:r>
+        <w:t xml:space="preserve"> </w:t>
+      </w:r>
+    </w:p>
+    <w:p>
+      <w:r>
+        <w:t xml:space="preserve">3 </w:t>
+      </w:r>
+      <w:r>
+        <w:t>–</w:t>
+      </w:r>
+      <w:r>
+        <w:t xml:space="preserve"> </w:t>
+      </w:r>
+      <w:r>
+        <w:t>Footprint</w:t>
+      </w:r>
+    </w:p>
+    <w:p>
+      <w:pPr>
+        <w:pStyle w:val="ListParagraph"/>
+        <w:numPr>
+          <w:ilvl w:val="0"/>
+          <w:numId w:val="5"/>
+        </w:numPr>
+      </w:pPr>
+      <w:r>
+        <w:t>Amount of CPU time taken for GC.</w:t>
+      </w:r>
+    </w:p>
+    <w:p>
+      <w:hyperlink r:id="rId5" w:history="1">
+        <w:proofErr w:type="spellStart"/>
+        <w:r>
+          <w:rPr>
+            <w:rStyle w:val="Hyperlink"/>
+          </w:rPr>
+          <w:t>GCEasy</w:t>
+        </w:r>
+        <w:proofErr w:type="spellEnd"/>
+      </w:hyperlink>
+      <w:r>
+        <w:t xml:space="preserve"> can be used to display the information based on GC log as shown below</w:t>
+      </w:r>
+      <w:r>
+        <w:t xml:space="preserve">. See </w:t>
+      </w:r>
+      <w:hyperlink w:anchor="_GC_log:" w:history="1">
+        <w:r>
+          <w:rPr>
+            <w:rStyle w:val="Hyperlink"/>
+          </w:rPr>
+          <w:t>GC log section</w:t>
+        </w:r>
+      </w:hyperlink>
+      <w:r>
+        <w:t xml:space="preserve"> for more details on GC</w:t>
+      </w:r>
+      <w:r>
+        <w:t xml:space="preserve"> log).</w:t>
+      </w:r>
+    </w:p>
+    <w:p>
+      <w:r>
+        <w:rPr>
+          <w:noProof/>
+        </w:rPr>
+        <mc:AlternateContent>
+          <mc:Choice Requires="wpc">
+            <w:drawing>
+              <wp:inline distT="0" distB="0" distL="0" distR="0" wp14:anchorId="6E36C7EE" wp14:editId="7FC2249E">
+                <wp:extent cx="5486400" cy="3095625"/>
+                <wp:effectExtent l="0" t="0" r="0" b="9525"/>
+                <wp:docPr id="1728888894" name="Canvas 2"/>
+                <wp:cNvGraphicFramePr>
+                  <a:graphicFrameLocks xmlns:a="http://schemas.openxmlformats.org/drawingml/2006/main" noChangeAspect="1"/>
+                </wp:cNvGraphicFramePr>
+                <a:graphic xmlns:a="http://schemas.openxmlformats.org/drawingml/2006/main">
+                  <a:graphicData uri="http://schemas.microsoft.com/office/word/2010/wordprocessingCanvas">
+                    <wpc:wpc>
+                      <wpc:bg>
+                        <a:solidFill>
+                          <a:prstClr val="white"/>
+                        </a:solidFill>
+                      </wpc:bg>
+                      <wpc:whole/>
+                      <pic:pic xmlns:pic="http://schemas.openxmlformats.org/drawingml/2006/picture">
+                        <pic:nvPicPr>
+                          <pic:cNvPr id="1199884791" name="Picture 1199884791"/>
+                          <pic:cNvPicPr>
+                            <a:picLocks noChangeAspect="1"/>
+                          </pic:cNvPicPr>
+                        </pic:nvPicPr>
+                        <pic:blipFill>
+                          <a:blip r:embed="rId6"/>
+                          <a:stretch>
+                            <a:fillRect/>
+                          </a:stretch>
+                        </pic:blipFill>
+                        <pic:spPr>
+                          <a:xfrm>
+                            <a:off x="0" y="0"/>
+                            <a:ext cx="5486400" cy="3010196"/>
+                          </a:xfrm>
+                          <a:prstGeom prst="rect">
+                            <a:avLst/>
+                          </a:prstGeom>
+                        </pic:spPr>
+                      </pic:pic>
+                    </wpc:wpc>
+                  </a:graphicData>
+                </a:graphic>
+              </wp:inline>
+            </w:drawing>
+          </mc:Choice>
+          <mc:Fallback>
+            <w:pict>
+              <v:group w14:anchorId="744A11F0" id="Canvas 2" o:spid="_x0000_s1026" editas="canvas" style="width:6in;height:243.75pt;mso-position-horizontal-relative:char;mso-position-vertical-relative:line" coordsize="54864,30956" o:gfxdata="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">
+                <v:shapetype id="_x0000_t75" coordsize="21600,21600" o:spt="75" o:preferrelative="t" path="m@4@5l@4@11@9@11@9@5xe" filled="f" stroked="f">
+                  <v:stroke joinstyle="miter"/>
+                  <v:formulas>
+                    <v:f eqn="if lineDrawn pixelLineWidth 0"/>
+                    <v:f eqn="sum @0 1 0"/>
+                    <v:f eqn="sum 0 0 @1"/>
+                    <v:f eqn="prod @2 1 2"/>
+                    <v:f eqn="prod @3 21600 pixelWidth"/>
+                    <v:f eqn="prod @3 21600 pixelHeight"/>
+                    <v:f eqn="sum @0 0 1"/>
+                    <v:f eqn="prod @6 1 2"/>
+                    <v:f eqn="prod @7 21600 pixelWidth"/>
+                    <v:f eqn="sum @8 21600 0"/>
+                    <v:f eqn="prod @7 21600 pixelHeight"/>
+                    <v:f eqn="sum @10 21600 0"/>
+                  </v:formulas>
+                  <v:path o:extrusionok="f" gradientshapeok="t" o:connecttype="rect"/>
+                  <o:lock v:ext="edit" aspectratio="t"/>
+                </v:shapetype>
+                <v:shape id="_x0000_s1027" type="#_x0000_t75" style="position:absolute;width:54864;height:30956;visibility:visible;mso-wrap-style:square" filled="t">
+                  <v:fill o:detectmouseclick="t"/>
+                  <v:path o:connecttype="none"/>
+                </v:shape>
+                <v:shape id="Picture 1199884791" o:spid="_x0000_s1028" type="#_x0000_t75" style="position:absolute;width:54864;height:30101;visibility:visible;mso-wrap-style:square" o:gfxdata="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">
+                  <v:imagedata r:id="rId7" o:title=""/>
+                </v:shape>
+                <w10:anchorlock/>
+              </v:group>
+            </w:pict>
+          </mc:Fallback>
+        </mc:AlternateContent>
+      </w:r>
+    </w:p>
+    <w:p>
+      <w:pPr>
+        <w:pStyle w:val="Heading1"/>
+      </w:pPr>
+      <w:r>
+        <w:lastRenderedPageBreak/>
         <w:t>Performance Problems</w:t>
       </w:r>
     </w:p>
@@ -88,6 +371,207 @@
       </w:pPr>
       <w:r>
         <w:t>How to Solve</w:t>
+      </w:r>
+    </w:p>
+    <w:p>
+      <w:pPr>
+        <w:pStyle w:val="Heading1"/>
+      </w:pPr>
+      <w:r>
+        <w:t>GC Patterns</w:t>
+      </w:r>
+    </w:p>
+    <w:p>
+      <w:pPr>
+        <w:pStyle w:val="Heading2"/>
+      </w:pPr>
+      <w:r>
+        <w:t>Healthy GC</w:t>
+      </w:r>
+      <w:r>
+        <w:t xml:space="preserve"> (sawtooth)</w:t>
+      </w:r>
+    </w:p>
+    <w:p>
+      <w:r>
+        <w:drawing>
+          <wp:inline distT="0" distB="0" distL="0" distR="0" wp14:anchorId="1D41FA49" wp14:editId="21C7323E">
+            <wp:extent cx="5731510" cy="3094355"/>
+            <wp:effectExtent l="0" t="0" r="2540" b="0"/>
+            <wp:docPr id="1239342028" name="Picture 1" descr="A graph showing the amount of air in the air&#10;&#10;Description automatically generated with medium confidence"/>
+            <wp:cNvGraphicFramePr>
+              <a:graphicFrameLocks xmlns:a="http://schemas.openxmlformats.org/drawingml/2006/main" noChangeAspect="1"/>
+            </wp:cNvGraphicFramePr>
+            <a:graphic xmlns:a="http://schemas.openxmlformats.org/drawingml/2006/main">
+              <a:graphicData uri="http://schemas.openxmlformats.org/drawingml/2006/picture">
+                <pic:pic xmlns:pic="http://schemas.openxmlformats.org/drawingml/2006/picture">
+                  <pic:nvPicPr>
+                    <pic:cNvPr id="1239342028" name="Picture 1" descr="A graph showing the amount of air in the air&#10;&#10;Description automatically generated with medium confidence"/>
+                    <pic:cNvPicPr/>
+                  </pic:nvPicPr>
+                  <pic:blipFill>
+                    <a:blip r:embed="rId8"/>
+                    <a:stretch>
+                      <a:fillRect/>
+                    </a:stretch>
+                  </pic:blipFill>
+                  <pic:spPr>
+                    <a:xfrm>
+                      <a:off x="0" y="0"/>
+                      <a:ext cx="5731510" cy="3094355"/>
+                    </a:xfrm>
+                    <a:prstGeom prst="rect">
+                      <a:avLst/>
+                    </a:prstGeom>
+                  </pic:spPr>
+                </pic:pic>
+              </a:graphicData>
+            </a:graphic>
+          </wp:inline>
+        </w:drawing>
+      </w:r>
+    </w:p>
+    <w:p>
+      <w:pPr>
+        <w:pStyle w:val="Heading2"/>
+      </w:pPr>
+      <w:r>
+        <w:lastRenderedPageBreak/>
+        <w:t>Acute Memory Leak (uptrend)</w:t>
+      </w:r>
+    </w:p>
+    <w:p>
+      <w:r>
+        <w:drawing>
+          <wp:inline distT="0" distB="0" distL="0" distR="0" wp14:anchorId="7C6109E6" wp14:editId="03B43179">
+            <wp:extent cx="5731510" cy="3213735"/>
+            <wp:effectExtent l="0" t="0" r="2540" b="5715"/>
+            <wp:docPr id="1004284755" name="Picture 1"/>
+            <wp:cNvGraphicFramePr>
+              <a:graphicFrameLocks xmlns:a="http://schemas.openxmlformats.org/drawingml/2006/main" noChangeAspect="1"/>
+            </wp:cNvGraphicFramePr>
+            <a:graphic xmlns:a="http://schemas.openxmlformats.org/drawingml/2006/main">
+              <a:graphicData uri="http://schemas.openxmlformats.org/drawingml/2006/picture">
+                <pic:pic xmlns:pic="http://schemas.openxmlformats.org/drawingml/2006/picture">
+                  <pic:nvPicPr>
+                    <pic:cNvPr id="1004284755" name=""/>
+                    <pic:cNvPicPr/>
+                  </pic:nvPicPr>
+                  <pic:blipFill>
+                    <a:blip r:embed="rId9"/>
+                    <a:stretch>
+                      <a:fillRect/>
+                    </a:stretch>
+                  </pic:blipFill>
+                  <pic:spPr>
+                    <a:xfrm>
+                      <a:off x="0" y="0"/>
+                      <a:ext cx="5731510" cy="3213735"/>
+                    </a:xfrm>
+                    <a:prstGeom prst="rect">
+                      <a:avLst/>
+                    </a:prstGeom>
+                  </pic:spPr>
+                </pic:pic>
+              </a:graphicData>
+            </a:graphic>
+          </wp:inline>
+        </w:drawing>
+      </w:r>
+    </w:p>
+    <w:p>
+      <w:pPr>
+        <w:pStyle w:val="Heading2"/>
+      </w:pPr>
+      <w:r>
+        <w:t>Heavy Caching</w:t>
+      </w:r>
+    </w:p>
+    <w:p>
+      <w:r>
+        <w:drawing>
+          <wp:inline distT="0" distB="0" distL="0" distR="0" wp14:anchorId="185ED041" wp14:editId="2B6F20B8">
+            <wp:extent cx="5731510" cy="3246120"/>
+            <wp:effectExtent l="0" t="0" r="2540" b="0"/>
+            <wp:docPr id="1031455011" name="Picture 1" descr="A graph showing a number of blue dots&#10;&#10;Description automatically generated with medium confidence"/>
+            <wp:cNvGraphicFramePr>
+              <a:graphicFrameLocks xmlns:a="http://schemas.openxmlformats.org/drawingml/2006/main" noChangeAspect="1"/>
+            </wp:cNvGraphicFramePr>
+            <a:graphic xmlns:a="http://schemas.openxmlformats.org/drawingml/2006/main">
+              <a:graphicData uri="http://schemas.openxmlformats.org/drawingml/2006/picture">
+                <pic:pic xmlns:pic="http://schemas.openxmlformats.org/drawingml/2006/picture">
+                  <pic:nvPicPr>
+                    <pic:cNvPr id="1031455011" name="Picture 1" descr="A graph showing a number of blue dots&#10;&#10;Description automatically generated with medium confidence"/>
+                    <pic:cNvPicPr/>
+                  </pic:nvPicPr>
+                  <pic:blipFill>
+                    <a:blip r:embed="rId10"/>
+                    <a:stretch>
+                      <a:fillRect/>
+                    </a:stretch>
+                  </pic:blipFill>
+                  <pic:spPr>
+                    <a:xfrm>
+                      <a:off x="0" y="0"/>
+                      <a:ext cx="5731510" cy="3246120"/>
+                    </a:xfrm>
+                    <a:prstGeom prst="rect">
+                      <a:avLst/>
+                    </a:prstGeom>
+                  </pic:spPr>
+                </pic:pic>
+              </a:graphicData>
+            </a:graphic>
+          </wp:inline>
+        </w:drawing>
+      </w:r>
+    </w:p>
+    <w:p>
+      <w:pPr>
+        <w:pStyle w:val="Heading2"/>
+      </w:pPr>
+      <w:r>
+        <w:lastRenderedPageBreak/>
+        <w:t>Metaspace memory problem</w:t>
+      </w:r>
+    </w:p>
+    <w:p>
+      <w:r>
+        <w:drawing>
+          <wp:inline distT="0" distB="0" distL="0" distR="0" wp14:anchorId="6244A643" wp14:editId="14CA5715">
+            <wp:extent cx="5731510" cy="3188335"/>
+            <wp:effectExtent l="0" t="0" r="2540" b="0"/>
+            <wp:docPr id="1549938218" name="Picture 1"/>
+            <wp:cNvGraphicFramePr>
+              <a:graphicFrameLocks xmlns:a="http://schemas.openxmlformats.org/drawingml/2006/main" noChangeAspect="1"/>
+            </wp:cNvGraphicFramePr>
+            <a:graphic xmlns:a="http://schemas.openxmlformats.org/drawingml/2006/main">
+              <a:graphicData uri="http://schemas.openxmlformats.org/drawingml/2006/picture">
+                <pic:pic xmlns:pic="http://schemas.openxmlformats.org/drawingml/2006/picture">
+                  <pic:nvPicPr>
+                    <pic:cNvPr id="1549938218" name=""/>
+                    <pic:cNvPicPr/>
+                  </pic:nvPicPr>
+                  <pic:blipFill>
+                    <a:blip r:embed="rId11"/>
+                    <a:stretch>
+                      <a:fillRect/>
+                    </a:stretch>
+                  </pic:blipFill>
+                  <pic:spPr>
+                    <a:xfrm>
+                      <a:off x="0" y="0"/>
+                      <a:ext cx="5731510" cy="3188335"/>
+                    </a:xfrm>
+                    <a:prstGeom prst="rect">
+                      <a:avLst/>
+                    </a:prstGeom>
+                  </pic:spPr>
+                </pic:pic>
+              </a:graphicData>
+            </a:graphic>
+          </wp:inline>
+        </w:drawing>
       </w:r>
     </w:p>
     <w:p>
@@ -176,8 +660,13 @@
           </w:tcPr>
           <w:p>
             <w:r>
-              <w:t>-Xmx</w:t>
-            </w:r>
+              <w:t>-</w:t>
+            </w:r>
+            <w:proofErr w:type="spellStart"/>
+            <w:r>
+              <w:t>Xmx</w:t>
+            </w:r>
+            <w:proofErr w:type="spellEnd"/>
           </w:p>
         </w:tc>
         <w:tc>
@@ -194,8 +683,13 @@
           </w:tcPr>
           <w:p>
             <w:r>
-              <w:t>-XMaxRAMFraction</w:t>
-            </w:r>
+              <w:t>-</w:t>
+            </w:r>
+            <w:proofErr w:type="spellStart"/>
+            <w:r>
+              <w:t>XMaxRAMFraction</w:t>
+            </w:r>
+            <w:proofErr w:type="spellEnd"/>
           </w:p>
         </w:tc>
         <w:tc>
@@ -212,8 +706,13 @@
           </w:tcPr>
           <w:p>
             <w:r>
-              <w:t>-XMaxRAMPercentage</w:t>
-            </w:r>
+              <w:t>-</w:t>
+            </w:r>
+            <w:proofErr w:type="spellStart"/>
+            <w:r>
+              <w:t>XMaxRAMPercentage</w:t>
+            </w:r>
+            <w:proofErr w:type="spellEnd"/>
           </w:p>
         </w:tc>
         <w:tc>
@@ -292,8 +791,15 @@
           </w:tcPr>
           <w:p>
             <w:r>
-              <w:t>-Xx:MaxMetaspaceSize</w:t>
-            </w:r>
+              <w:t>-</w:t>
+            </w:r>
+            <w:proofErr w:type="spellStart"/>
+            <w:proofErr w:type="gramStart"/>
+            <w:r>
+              <w:t>Xx:MaxMetaspaceSize</w:t>
+            </w:r>
+            <w:proofErr w:type="spellEnd"/>
+            <w:proofErr w:type="gramEnd"/>
           </w:p>
         </w:tc>
         <w:tc>
@@ -310,8 +816,13 @@
         <w:pStyle w:val="Heading2"/>
       </w:pPr>
       <w:r>
-        <w:t>Stack: -Xss</w:t>
-      </w:r>
+        <w:t>Stack: -</w:t>
+      </w:r>
+      <w:proofErr w:type="spellStart"/>
+      <w:r>
+        <w:t>Xss</w:t>
+      </w:r>
+      <w:proofErr w:type="spellEnd"/>
     </w:p>
     <w:tbl>
       <w:tblPr>
@@ -372,8 +883,13 @@
           </w:tcPr>
           <w:p>
             <w:r>
-              <w:t>-Xss</w:t>
-            </w:r>
+              <w:t>-</w:t>
+            </w:r>
+            <w:proofErr w:type="spellStart"/>
+            <w:r>
+              <w:t>Xss</w:t>
+            </w:r>
+            <w:proofErr w:type="spellEnd"/>
           </w:p>
         </w:tc>
         <w:tc>
@@ -393,7 +909,6 @@
         </w:rPr>
       </w:pPr>
       <w:r>
-        <w:lastRenderedPageBreak/>
         <w:t>GC selection</w:t>
       </w:r>
     </w:p>
@@ -466,8 +981,18 @@
           </w:tcPr>
           <w:p>
             <w:r>
-              <w:t>-XX:+UseSerialGC</w:t>
-            </w:r>
+              <w:t>-</w:t>
+            </w:r>
+            <w:proofErr w:type="gramStart"/>
+            <w:r>
+              <w:t>XX:+</w:t>
+            </w:r>
+            <w:proofErr w:type="spellStart"/>
+            <w:proofErr w:type="gramEnd"/>
+            <w:r>
+              <w:t>UseSerialGC</w:t>
+            </w:r>
+            <w:proofErr w:type="spellEnd"/>
           </w:p>
         </w:tc>
         <w:tc>
@@ -484,8 +1009,18 @@
           </w:tcPr>
           <w:p>
             <w:r>
-              <w:t>-XX:+UseParallelGC</w:t>
-            </w:r>
+              <w:t>-</w:t>
+            </w:r>
+            <w:proofErr w:type="gramStart"/>
+            <w:r>
+              <w:t>XX:+</w:t>
+            </w:r>
+            <w:proofErr w:type="spellStart"/>
+            <w:proofErr w:type="gramEnd"/>
+            <w:r>
+              <w:t>UseParallelGC</w:t>
+            </w:r>
+            <w:proofErr w:type="spellEnd"/>
           </w:p>
         </w:tc>
         <w:tc>
@@ -502,14 +1037,22 @@
           </w:tcPr>
           <w:p>
             <w:r>
-              <w:t>-XX:+</w:t>
-            </w:r>
+              <w:lastRenderedPageBreak/>
+              <w:t>-</w:t>
+            </w:r>
+            <w:proofErr w:type="gramStart"/>
+            <w:r>
+              <w:t>XX:+</w:t>
+            </w:r>
+            <w:proofErr w:type="spellStart"/>
+            <w:proofErr w:type="gramEnd"/>
             <w:r>
               <w:rPr>
                 <w:lang w:val="en-US"/>
               </w:rPr>
               <w:t>UseConcMarkSweepGC</w:t>
             </w:r>
+            <w:proofErr w:type="spellEnd"/>
           </w:p>
         </w:tc>
         <w:tc>
@@ -526,8 +1069,13 @@
           </w:tcPr>
           <w:p>
             <w:r>
-              <w:t>-XX:+</w:t>
-            </w:r>
+              <w:t>-</w:t>
+            </w:r>
+            <w:proofErr w:type="gramStart"/>
+            <w:r>
+              <w:t>XX:+</w:t>
+            </w:r>
+            <w:proofErr w:type="gramEnd"/>
             <w:r>
               <w:rPr>
                 <w:rFonts w:eastAsiaTheme="minorEastAsia" w:hAnsi="Poppins Light"/>
@@ -561,8 +1109,13 @@
           </w:tcPr>
           <w:p>
             <w:r>
-              <w:t>-XX:+</w:t>
-            </w:r>
+              <w:t>-</w:t>
+            </w:r>
+            <w:proofErr w:type="gramStart"/>
+            <w:r>
+              <w:t>XX:+</w:t>
+            </w:r>
+            <w:proofErr w:type="gramEnd"/>
             <w:r>
               <w:rPr>
                 <w:rFonts w:eastAsiaTheme="minorEastAsia" w:hAnsi="Poppins Light"/>
@@ -574,12 +1127,14 @@
               </w:rPr>
               <w:t xml:space="preserve"> </w:t>
             </w:r>
+            <w:proofErr w:type="spellStart"/>
             <w:r>
               <w:rPr>
                 <w:lang w:val="en-US"/>
               </w:rPr>
               <w:t>UseShenandoahGC</w:t>
             </w:r>
+            <w:proofErr w:type="spellEnd"/>
           </w:p>
         </w:tc>
         <w:tc>
@@ -596,8 +1151,13 @@
           </w:tcPr>
           <w:p>
             <w:r>
-              <w:t>-XX:+</w:t>
-            </w:r>
+              <w:t>-</w:t>
+            </w:r>
+            <w:proofErr w:type="gramStart"/>
+            <w:r>
+              <w:t>XX:+</w:t>
+            </w:r>
+            <w:proofErr w:type="gramEnd"/>
             <w:r>
               <w:rPr>
                 <w:rFonts w:eastAsiaTheme="minorEastAsia" w:hAnsi="Poppins Light"/>
@@ -609,12 +1169,14 @@
               </w:rPr>
               <w:t xml:space="preserve"> </w:t>
             </w:r>
+            <w:proofErr w:type="spellStart"/>
             <w:r>
               <w:rPr>
                 <w:lang w:val="en-US"/>
               </w:rPr>
               <w:t>UseZGC</w:t>
             </w:r>
+            <w:proofErr w:type="spellEnd"/>
           </w:p>
         </w:tc>
         <w:tc>
@@ -718,9 +1280,13 @@
             <w:r>
               <w:noBreakHyphen/>
             </w:r>
+            <w:proofErr w:type="spellStart"/>
+            <w:proofErr w:type="gramStart"/>
             <w:r>
               <w:t>Dsun.net.client.defaultConnectTimeout</w:t>
             </w:r>
+            <w:proofErr w:type="spellEnd"/>
+            <w:proofErr w:type="gramEnd"/>
           </w:p>
         </w:tc>
         <w:tc>
@@ -745,8 +1311,15 @@
             <w:r>
               <w:noBreakHyphen/>
             </w:r>
-            <w:r>
-              <w:t>Dsun.net.client.defaultConnectTimeout=2000</w:t>
+            <w:proofErr w:type="spellStart"/>
+            <w:proofErr w:type="gramStart"/>
+            <w:r>
+              <w:t>Dsun.net.client.defaultConnectTimeout</w:t>
+            </w:r>
+            <w:proofErr w:type="spellEnd"/>
+            <w:proofErr w:type="gramEnd"/>
+            <w:r>
+              <w:t>=2000</w:t>
             </w:r>
           </w:p>
         </w:tc>
@@ -757,9 +1330,16 @@
             <w:tcW w:w="4508" w:type="dxa"/>
           </w:tcPr>
           <w:p>
-            <w:r>
-              <w:t>-Dsun.net.client.defaultReadTimeout</w:t>
-            </w:r>
+            <w:proofErr w:type="gramStart"/>
+            <w:r>
+              <w:t>-</w:t>
+            </w:r>
+            <w:proofErr w:type="spellStart"/>
+            <w:r>
+              <w:t>Dsun.net.client.defaultReadTimeout</w:t>
+            </w:r>
+            <w:proofErr w:type="spellEnd"/>
+            <w:proofErr w:type="gramEnd"/>
           </w:p>
         </w:tc>
         <w:tc>
@@ -778,9 +1358,16 @@
             </w:r>
           </w:p>
           <w:p>
-            <w:r>
-              <w:t>-Dsun.net.client.defaultReadTimeout</w:t>
-            </w:r>
+            <w:proofErr w:type="gramStart"/>
+            <w:r>
+              <w:t>-</w:t>
+            </w:r>
+            <w:proofErr w:type="spellStart"/>
+            <w:r>
+              <w:t>Dsun.net.client.defaultReadTimeout</w:t>
+            </w:r>
+            <w:proofErr w:type="spellEnd"/>
+            <w:proofErr w:type="gramEnd"/>
             <w:r>
               <w:t>=2000</w:t>
             </w:r>
@@ -794,10 +1381,7 @@
         <w:pStyle w:val="Heading1"/>
       </w:pPr>
       <w:r>
-        <w:t xml:space="preserve">Useful JVM Arguments for </w:t>
-      </w:r>
-      <w:r>
-        <w:t>Troubleshooting</w:t>
+        <w:t>Useful JVM Arguments for Troubleshooting</w:t>
       </w:r>
       <w:r>
         <w:t xml:space="preserve"> </w:t>
@@ -807,8 +1391,61 @@
       <w:pPr>
         <w:pStyle w:val="Heading2"/>
       </w:pPr>
+      <w:bookmarkStart w:id="0" w:name="_GC_log:"/>
+      <w:bookmarkEnd w:id="0"/>
       <w:r>
         <w:t xml:space="preserve">GC log: </w:t>
+      </w:r>
+    </w:p>
+    <w:p>
+      <w:pPr>
+        <w:pStyle w:val="ListParagraph"/>
+        <w:numPr>
+          <w:ilvl w:val="0"/>
+          <w:numId w:val="3"/>
+        </w:numPr>
+      </w:pPr>
+      <w:r>
+        <w:t>Analyse GC log for period of 24 hours</w:t>
+      </w:r>
+      <w:r>
+        <w:t xml:space="preserve"> during weekdays for high and low traffic monitoring.</w:t>
+      </w:r>
+    </w:p>
+    <w:p>
+      <w:pPr>
+        <w:pStyle w:val="ListParagraph"/>
+        <w:numPr>
+          <w:ilvl w:val="0"/>
+          <w:numId w:val="3"/>
+        </w:numPr>
+      </w:pPr>
+      <w:r>
+        <w:t xml:space="preserve">Can be used to troubleshoot </w:t>
+      </w:r>
+      <w:r>
+        <w:t>GC</w:t>
+      </w:r>
+      <w:r>
+        <w:t>-related problems</w:t>
+      </w:r>
+      <w:r>
+        <w:t>: long</w:t>
+      </w:r>
+      <w:r>
+        <w:t xml:space="preserve"> GC</w:t>
+      </w:r>
+      <w:r>
+        <w:t xml:space="preserve"> pauses, irresponsive application, </w:t>
+      </w:r>
+      <w:r>
+        <w:t>low throughput</w:t>
+      </w:r>
+      <w:r>
+        <w:t>, memory leak ind</w:t>
+      </w:r>
+      <w:r>
+        <w:t>ication GC pattern</w:t>
       </w:r>
     </w:p>
     <w:tbl>
@@ -818,13 +1455,13 @@
         <w:tblLook w:val="04A0" w:firstRow="1" w:lastRow="0" w:firstColumn="1" w:lastColumn="0" w:noHBand="0" w:noVBand="1"/>
       </w:tblPr>
       <w:tblGrid>
-        <w:gridCol w:w="2972"/>
-        <w:gridCol w:w="6044"/>
+        <w:gridCol w:w="4673"/>
+        <w:gridCol w:w="4343"/>
       </w:tblGrid>
       <w:tr>
         <w:tc>
           <w:tcPr>
-            <w:tcW w:w="2972" w:type="dxa"/>
+            <w:tcW w:w="4673" w:type="dxa"/>
           </w:tcPr>
           <w:p>
             <w:pPr>
@@ -844,7 +1481,7 @@
         </w:tc>
         <w:tc>
           <w:tcPr>
-            <w:tcW w:w="6044" w:type="dxa"/>
+            <w:tcW w:w="4343" w:type="dxa"/>
           </w:tcPr>
           <w:p>
             <w:pPr>
@@ -866,71 +1503,441 @@
       <w:tr>
         <w:tc>
           <w:tcPr>
-            <w:tcW w:w="2972" w:type="dxa"/>
+            <w:tcW w:w="4673" w:type="dxa"/>
           </w:tcPr>
           <w:p>
             <w:r>
               <w:noBreakHyphen/>
+            </w:r>
+            <w:proofErr w:type="gramStart"/>
+            <w:r>
               <w:t>X</w:t>
             </w:r>
             <w:r>
-              <w:t xml:space="preserve">X:+PrintGCDetails </w:t>
+              <w:t>X:+</w:t>
+            </w:r>
+            <w:proofErr w:type="gramEnd"/>
+            <w:r>
+              <w:t xml:space="preserve">PrintGCDetails </w:t>
             </w:r>
           </w:p>
           <w:p>
             <w:r>
               <w:noBreakHyphen/>
-              <w:t>XX:+PrintGCDateStamps</w:t>
-            </w:r>
+            </w:r>
+            <w:proofErr w:type="gramStart"/>
+            <w:r>
+              <w:t>XX:+</w:t>
+            </w:r>
+            <w:proofErr w:type="spellStart"/>
+            <w:proofErr w:type="gramEnd"/>
+            <w:r>
+              <w:t>PrintGCDateStamps</w:t>
+            </w:r>
+            <w:proofErr w:type="spellEnd"/>
             <w:r>
               <w:t xml:space="preserve"> </w:t>
             </w:r>
           </w:p>
           <w:p>
             <w:r>
-              <w:t>-Xloggc:&lt;file-path&gt;</w:t>
-            </w:r>
-          </w:p>
-        </w:tc>
-        <w:tc>
-          <w:tcPr>
-            <w:tcW w:w="6044" w:type="dxa"/>
-          </w:tcPr>
-          <w:p>
-            <w:r>
-              <w:t>For Java</w:t>
-            </w:r>
-            <w:r>
-              <w:t xml:space="preserve"> 7 and below</w:t>
+              <w:t>-</w:t>
+            </w:r>
+            <w:proofErr w:type="spellStart"/>
+            <w:r>
+              <w:t>Xloggc</w:t>
+            </w:r>
+            <w:proofErr w:type="spellEnd"/>
+            <w:r>
+              <w:t>:&lt;file-path&gt;</w:t>
             </w:r>
           </w:p>
           <w:p/>
           <w:p>
             <w:r>
+              <w:t>-</w:t>
+            </w:r>
+            <w:proofErr w:type="spellStart"/>
+            <w:proofErr w:type="gramStart"/>
+            <w:r>
+              <w:t>verbose:gc</w:t>
+            </w:r>
+            <w:proofErr w:type="spellEnd"/>
+            <w:proofErr w:type="gramEnd"/>
+            <w:r>
+              <w:t xml:space="preserve"> </w:t>
+            </w:r>
+          </w:p>
+          <w:p>
+            <w:r>
+              <w:t>-</w:t>
+            </w:r>
+            <w:proofErr w:type="spellStart"/>
+            <w:r>
+              <w:t>Xloggc</w:t>
+            </w:r>
+            <w:proofErr w:type="spellEnd"/>
+            <w:r>
+              <w:t>:&lt;</w:t>
+            </w:r>
+            <w:proofErr w:type="spellStart"/>
+            <w:r>
+              <w:t>log_file_path</w:t>
+            </w:r>
+            <w:proofErr w:type="spellEnd"/>
+            <w:r>
+              <w:t xml:space="preserve">&gt; </w:t>
+            </w:r>
+          </w:p>
+          <w:p>
+            <w:r>
+              <w:t>-</w:t>
+            </w:r>
+            <w:proofErr w:type="gramStart"/>
+            <w:r>
+              <w:t>XX:+</w:t>
+            </w:r>
+            <w:proofErr w:type="gramEnd"/>
+            <w:r>
+              <w:t xml:space="preserve">PrintGCDetails </w:t>
+            </w:r>
+          </w:p>
+          <w:p>
+            <w:r>
+              <w:t>-</w:t>
+            </w:r>
+            <w:proofErr w:type="gramStart"/>
+            <w:r>
+              <w:t>XX:+</w:t>
+            </w:r>
+            <w:proofErr w:type="spellStart"/>
+            <w:proofErr w:type="gramEnd"/>
+            <w:r>
+              <w:t>PrintGCDateStamps</w:t>
+            </w:r>
+            <w:proofErr w:type="spellEnd"/>
+          </w:p>
+          <w:p/>
+        </w:tc>
+        <w:tc>
+          <w:tcPr>
+            <w:tcW w:w="4343" w:type="dxa"/>
+          </w:tcPr>
+          <w:p>
+            <w:r>
+              <w:t>For Java 7 and below</w:t>
+            </w:r>
+          </w:p>
+          <w:p/>
+          <w:p>
+            <w:r>
               <w:t>Example:</w:t>
             </w:r>
           </w:p>
           <w:p/>
+          <w:p>
+            <w:pPr>
+              <w:rPr>
+                <w:i/>
+                <w:iCs/>
+              </w:rPr>
+            </w:pPr>
+            <w:r>
+              <w:rPr>
+                <w:i/>
+                <w:iCs/>
+              </w:rPr>
+              <w:t>java -</w:t>
+            </w:r>
+            <w:proofErr w:type="spellStart"/>
+            <w:proofErr w:type="gramStart"/>
+            <w:r>
+              <w:rPr>
+                <w:i/>
+                <w:iCs/>
+              </w:rPr>
+              <w:t>verbose:gc</w:t>
+            </w:r>
+            <w:proofErr w:type="spellEnd"/>
+            <w:proofErr w:type="gramEnd"/>
+            <w:r>
+              <w:rPr>
+                <w:i/>
+                <w:iCs/>
+              </w:rPr>
+              <w:t xml:space="preserve"> </w:t>
+            </w:r>
+          </w:p>
+          <w:p>
+            <w:pPr>
+              <w:rPr>
+                <w:i/>
+                <w:iCs/>
+              </w:rPr>
+            </w:pPr>
+            <w:r>
+              <w:rPr>
+                <w:i/>
+                <w:iCs/>
+              </w:rPr>
+              <w:t>-</w:t>
+            </w:r>
+            <w:proofErr w:type="spellStart"/>
+            <w:r>
+              <w:rPr>
+                <w:i/>
+                <w:iCs/>
+              </w:rPr>
+              <w:t>Xloggc</w:t>
+            </w:r>
+            <w:proofErr w:type="spellEnd"/>
+            <w:r>
+              <w:rPr>
+                <w:i/>
+                <w:iCs/>
+              </w:rPr>
+              <w:t>:/var/log/</w:t>
+            </w:r>
+            <w:proofErr w:type="spellStart"/>
+            <w:r>
+              <w:rPr>
+                <w:i/>
+                <w:iCs/>
+              </w:rPr>
+              <w:t>myapp</w:t>
+            </w:r>
+            <w:proofErr w:type="spellEnd"/>
+            <w:r>
+              <w:rPr>
+                <w:i/>
+                <w:iCs/>
+              </w:rPr>
+              <w:t xml:space="preserve">/gc.log </w:t>
+            </w:r>
+          </w:p>
+          <w:p>
+            <w:pPr>
+              <w:rPr>
+                <w:i/>
+                <w:iCs/>
+              </w:rPr>
+            </w:pPr>
+            <w:r>
+              <w:rPr>
+                <w:i/>
+                <w:iCs/>
+              </w:rPr>
+              <w:t>-</w:t>
+            </w:r>
+            <w:proofErr w:type="gramStart"/>
+            <w:r>
+              <w:rPr>
+                <w:i/>
+                <w:iCs/>
+              </w:rPr>
+              <w:t>XX:+</w:t>
+            </w:r>
+            <w:proofErr w:type="gramEnd"/>
+            <w:r>
+              <w:rPr>
+                <w:i/>
+                <w:iCs/>
+              </w:rPr>
+              <w:t xml:space="preserve">PrintGCDetails </w:t>
+            </w:r>
+          </w:p>
+          <w:p>
+            <w:r>
+              <w:rPr>
+                <w:i/>
+                <w:iCs/>
+              </w:rPr>
+              <w:t>-</w:t>
+            </w:r>
+            <w:proofErr w:type="gramStart"/>
+            <w:r>
+              <w:rPr>
+                <w:i/>
+                <w:iCs/>
+              </w:rPr>
+              <w:t>XX:+</w:t>
+            </w:r>
+            <w:proofErr w:type="spellStart"/>
+            <w:proofErr w:type="gramEnd"/>
+            <w:r>
+              <w:rPr>
+                <w:i/>
+                <w:iCs/>
+              </w:rPr>
+              <w:t>PrintGCDateStamps</w:t>
+            </w:r>
+            <w:proofErr w:type="spellEnd"/>
+            <w:r>
+              <w:rPr>
+                <w:i/>
+                <w:iCs/>
+              </w:rPr>
+              <w:t xml:space="preserve"> -jar myapp.jar</w:t>
+            </w:r>
+          </w:p>
         </w:tc>
       </w:tr>
       <w:tr>
         <w:tc>
           <w:tcPr>
-            <w:tcW w:w="2972" w:type="dxa"/>
-          </w:tcPr>
-          <w:p>
-            <w:r>
-              <w:t>-Xlog:gc*:file=&lt;file-path&gt;</w:t>
-            </w:r>
-          </w:p>
-        </w:tc>
-        <w:tc>
-          <w:tcPr>
-            <w:tcW w:w="6044" w:type="dxa"/>
-          </w:tcPr>
-          <w:p>
-            <w:r>
-              <w:t>For Java 8 and above</w:t>
+            <w:tcW w:w="4673" w:type="dxa"/>
+          </w:tcPr>
+          <w:p>
+            <w:r>
+              <w:t>-</w:t>
+            </w:r>
+            <w:proofErr w:type="gramStart"/>
+            <w:r>
+              <w:t>XX:+</w:t>
+            </w:r>
+            <w:proofErr w:type="spellStart"/>
+            <w:proofErr w:type="gramEnd"/>
+            <w:r>
+              <w:t>PrintGC</w:t>
+            </w:r>
+            <w:proofErr w:type="spellEnd"/>
+            <w:r>
+              <w:t xml:space="preserve"> </w:t>
+            </w:r>
+          </w:p>
+          <w:p>
+            <w:r>
+              <w:t>-</w:t>
+            </w:r>
+            <w:proofErr w:type="gramStart"/>
+            <w:r>
+              <w:t>XX:+</w:t>
+            </w:r>
+            <w:proofErr w:type="gramEnd"/>
+            <w:r>
+              <w:t xml:space="preserve">PrintGCDetails </w:t>
+            </w:r>
+          </w:p>
+          <w:p>
+            <w:r>
+              <w:t>-</w:t>
+            </w:r>
+            <w:proofErr w:type="gramStart"/>
+            <w:r>
+              <w:t>XX:+</w:t>
+            </w:r>
+            <w:proofErr w:type="spellStart"/>
+            <w:proofErr w:type="gramEnd"/>
+            <w:r>
+              <w:t>PrintGCDateStamps</w:t>
+            </w:r>
+            <w:proofErr w:type="spellEnd"/>
+            <w:r>
+              <w:t xml:space="preserve"> </w:t>
+            </w:r>
+          </w:p>
+          <w:p>
+            <w:r>
+              <w:t>-</w:t>
+            </w:r>
+            <w:proofErr w:type="spellStart"/>
+            <w:r>
+              <w:t>Xloggc</w:t>
+            </w:r>
+            <w:proofErr w:type="spellEnd"/>
+            <w:r>
+              <w:t>:&lt;</w:t>
+            </w:r>
+            <w:proofErr w:type="spellStart"/>
+            <w:r>
+              <w:t>log_file_path</w:t>
+            </w:r>
+            <w:proofErr w:type="spellEnd"/>
+            <w:r>
+              <w:t xml:space="preserve">&gt; </w:t>
+            </w:r>
+          </w:p>
+          <w:p>
+            <w:r>
+              <w:t>-</w:t>
+            </w:r>
+            <w:proofErr w:type="gramStart"/>
+            <w:r>
+              <w:t>XX:+</w:t>
+            </w:r>
+            <w:proofErr w:type="spellStart"/>
+            <w:proofErr w:type="gramEnd"/>
+            <w:r>
+              <w:t>UseGCLogFileRotation</w:t>
+            </w:r>
+            <w:proofErr w:type="spellEnd"/>
+            <w:r>
+              <w:t xml:space="preserve"> </w:t>
+            </w:r>
+          </w:p>
+          <w:p>
+            <w:r>
+              <w:t>-</w:t>
+            </w:r>
+            <w:proofErr w:type="spellStart"/>
+            <w:proofErr w:type="gramStart"/>
+            <w:r>
+              <w:t>XX:NumberOfGCLogFiles</w:t>
+            </w:r>
+            <w:proofErr w:type="spellEnd"/>
+            <w:proofErr w:type="gramEnd"/>
+            <w:r>
+              <w:t>=&lt;</w:t>
+            </w:r>
+            <w:proofErr w:type="spellStart"/>
+            <w:r>
+              <w:t>number_of_files</w:t>
+            </w:r>
+            <w:proofErr w:type="spellEnd"/>
+            <w:r>
+              <w:t xml:space="preserve">&gt; </w:t>
+            </w:r>
+          </w:p>
+          <w:p>
+            <w:r>
+              <w:t>-</w:t>
+            </w:r>
+            <w:proofErr w:type="spellStart"/>
+            <w:proofErr w:type="gramStart"/>
+            <w:r>
+              <w:t>XX:GCLogFileSize</w:t>
+            </w:r>
+            <w:proofErr w:type="spellEnd"/>
+            <w:proofErr w:type="gramEnd"/>
+            <w:r>
+              <w:t>=&lt;size&gt;[</w:t>
+            </w:r>
+            <w:proofErr w:type="spellStart"/>
+            <w:r>
+              <w:t>k|m|g</w:t>
+            </w:r>
+            <w:proofErr w:type="spellEnd"/>
+            <w:r>
+              <w:t>]</w:t>
+            </w:r>
+          </w:p>
+        </w:tc>
+        <w:tc>
+          <w:tcPr>
+            <w:tcW w:w="4343" w:type="dxa"/>
+          </w:tcPr>
+          <w:p>
+            <w:r>
+              <w:t>For Java</w:t>
+            </w:r>
+            <w:r>
+              <w:t xml:space="preserve"> </w:t>
+            </w:r>
+            <w:r>
+              <w:t>8</w:t>
+            </w:r>
+            <w:r>
+              <w:t>: it has additional log rotation option.</w:t>
             </w:r>
           </w:p>
           <w:p/>
@@ -940,16 +1947,1151 @@
             </w:r>
           </w:p>
           <w:p/>
+          <w:p>
+            <w:pPr>
+              <w:rPr>
+                <w:i/>
+                <w:iCs/>
+              </w:rPr>
+            </w:pPr>
+            <w:r>
+              <w:rPr>
+                <w:i/>
+                <w:iCs/>
+              </w:rPr>
+              <w:t>java -</w:t>
+            </w:r>
+            <w:proofErr w:type="gramStart"/>
+            <w:r>
+              <w:rPr>
+                <w:i/>
+                <w:iCs/>
+              </w:rPr>
+              <w:t>XX:+</w:t>
+            </w:r>
+            <w:proofErr w:type="spellStart"/>
+            <w:proofErr w:type="gramEnd"/>
+            <w:r>
+              <w:rPr>
+                <w:i/>
+                <w:iCs/>
+              </w:rPr>
+              <w:t>PrintGC</w:t>
+            </w:r>
+            <w:proofErr w:type="spellEnd"/>
+            <w:r>
+              <w:rPr>
+                <w:i/>
+                <w:iCs/>
+              </w:rPr>
+              <w:t xml:space="preserve"> </w:t>
+            </w:r>
+            <w:r>
+              <w:rPr>
+                <w:i/>
+                <w:iCs/>
+              </w:rPr>
+              <w:t>–</w:t>
+            </w:r>
+          </w:p>
+          <w:p>
+            <w:pPr>
+              <w:rPr>
+                <w:i/>
+                <w:iCs/>
+              </w:rPr>
+            </w:pPr>
+            <w:proofErr w:type="gramStart"/>
+            <w:r>
+              <w:rPr>
+                <w:i/>
+                <w:iCs/>
+              </w:rPr>
+              <w:t>XX:+</w:t>
+            </w:r>
+            <w:proofErr w:type="gramEnd"/>
+            <w:r>
+              <w:rPr>
+                <w:i/>
+                <w:iCs/>
+              </w:rPr>
+              <w:t xml:space="preserve">PrintGCDetails </w:t>
+            </w:r>
+          </w:p>
+          <w:p>
+            <w:pPr>
+              <w:rPr>
+                <w:i/>
+                <w:iCs/>
+              </w:rPr>
+            </w:pPr>
+            <w:r>
+              <w:rPr>
+                <w:i/>
+                <w:iCs/>
+              </w:rPr>
+              <w:t>-</w:t>
+            </w:r>
+            <w:proofErr w:type="gramStart"/>
+            <w:r>
+              <w:rPr>
+                <w:i/>
+                <w:iCs/>
+              </w:rPr>
+              <w:t>XX:+</w:t>
+            </w:r>
+            <w:proofErr w:type="spellStart"/>
+            <w:proofErr w:type="gramEnd"/>
+            <w:r>
+              <w:rPr>
+                <w:i/>
+                <w:iCs/>
+              </w:rPr>
+              <w:t>PrintGCDateStamps</w:t>
+            </w:r>
+            <w:proofErr w:type="spellEnd"/>
+            <w:r>
+              <w:rPr>
+                <w:i/>
+                <w:iCs/>
+              </w:rPr>
+              <w:t xml:space="preserve"> </w:t>
+            </w:r>
+          </w:p>
+          <w:p>
+            <w:pPr>
+              <w:rPr>
+                <w:i/>
+                <w:iCs/>
+              </w:rPr>
+            </w:pPr>
+            <w:r>
+              <w:rPr>
+                <w:i/>
+                <w:iCs/>
+              </w:rPr>
+              <w:t>-</w:t>
+            </w:r>
+            <w:proofErr w:type="spellStart"/>
+            <w:r>
+              <w:rPr>
+                <w:i/>
+                <w:iCs/>
+              </w:rPr>
+              <w:t>Xloggc</w:t>
+            </w:r>
+            <w:proofErr w:type="spellEnd"/>
+            <w:r>
+              <w:rPr>
+                <w:i/>
+                <w:iCs/>
+              </w:rPr>
+              <w:t>:/var/log/</w:t>
+            </w:r>
+            <w:proofErr w:type="spellStart"/>
+            <w:r>
+              <w:rPr>
+                <w:i/>
+                <w:iCs/>
+              </w:rPr>
+              <w:t>myapp</w:t>
+            </w:r>
+            <w:proofErr w:type="spellEnd"/>
+            <w:r>
+              <w:rPr>
+                <w:i/>
+                <w:iCs/>
+              </w:rPr>
+              <w:t xml:space="preserve">/gc.log </w:t>
+            </w:r>
+          </w:p>
+          <w:p>
+            <w:pPr>
+              <w:rPr>
+                <w:i/>
+                <w:iCs/>
+              </w:rPr>
+            </w:pPr>
+            <w:r>
+              <w:rPr>
+                <w:i/>
+                <w:iCs/>
+              </w:rPr>
+              <w:t>-</w:t>
+            </w:r>
+            <w:proofErr w:type="gramStart"/>
+            <w:r>
+              <w:rPr>
+                <w:i/>
+                <w:iCs/>
+              </w:rPr>
+              <w:t>XX:+</w:t>
+            </w:r>
+            <w:proofErr w:type="spellStart"/>
+            <w:proofErr w:type="gramEnd"/>
+            <w:r>
+              <w:rPr>
+                <w:i/>
+                <w:iCs/>
+              </w:rPr>
+              <w:t>UseGCLogFileRotation</w:t>
+            </w:r>
+            <w:proofErr w:type="spellEnd"/>
+            <w:r>
+              <w:rPr>
+                <w:i/>
+                <w:iCs/>
+              </w:rPr>
+              <w:t xml:space="preserve"> </w:t>
+            </w:r>
+          </w:p>
+          <w:p>
+            <w:pPr>
+              <w:rPr>
+                <w:i/>
+                <w:iCs/>
+              </w:rPr>
+            </w:pPr>
+            <w:r>
+              <w:rPr>
+                <w:i/>
+                <w:iCs/>
+              </w:rPr>
+              <w:t>-</w:t>
+            </w:r>
+            <w:proofErr w:type="spellStart"/>
+            <w:proofErr w:type="gramStart"/>
+            <w:r>
+              <w:rPr>
+                <w:i/>
+                <w:iCs/>
+              </w:rPr>
+              <w:t>XX:NumberOfGCLogFiles</w:t>
+            </w:r>
+            <w:proofErr w:type="spellEnd"/>
+            <w:proofErr w:type="gramEnd"/>
+            <w:r>
+              <w:rPr>
+                <w:i/>
+                <w:iCs/>
+              </w:rPr>
+              <w:t xml:space="preserve">=5 </w:t>
+            </w:r>
+          </w:p>
+          <w:p>
+            <w:r>
+              <w:rPr>
+                <w:i/>
+                <w:iCs/>
+              </w:rPr>
+              <w:lastRenderedPageBreak/>
+              <w:t>-</w:t>
+            </w:r>
+            <w:proofErr w:type="spellStart"/>
+            <w:proofErr w:type="gramStart"/>
+            <w:r>
+              <w:rPr>
+                <w:i/>
+                <w:iCs/>
+              </w:rPr>
+              <w:t>XX:GCLogFileSize</w:t>
+            </w:r>
+            <w:proofErr w:type="spellEnd"/>
+            <w:proofErr w:type="gramEnd"/>
+            <w:r>
+              <w:rPr>
+                <w:i/>
+                <w:iCs/>
+              </w:rPr>
+              <w:t>=10m -jar myapp.jar</w:t>
+            </w:r>
+          </w:p>
+        </w:tc>
+      </w:tr>
+      <w:tr>
+        <w:tc>
+          <w:tcPr>
+            <w:tcW w:w="4673" w:type="dxa"/>
+          </w:tcPr>
+          <w:p>
+            <w:r>
+              <w:lastRenderedPageBreak/>
+              <w:t>-</w:t>
+            </w:r>
+            <w:proofErr w:type="spellStart"/>
+            <w:proofErr w:type="gramStart"/>
+            <w:r>
+              <w:t>Xlog:gc</w:t>
+            </w:r>
+            <w:proofErr w:type="spellEnd"/>
+            <w:proofErr w:type="gramEnd"/>
+            <w:r>
+              <w:t>*:</w:t>
+            </w:r>
+          </w:p>
+          <w:p>
+            <w:r>
+              <w:t>file=&lt;</w:t>
+            </w:r>
+            <w:proofErr w:type="spellStart"/>
+            <w:r>
+              <w:t>log_file_path</w:t>
+            </w:r>
+            <w:proofErr w:type="spellEnd"/>
+            <w:r>
+              <w:t>&gt;:</w:t>
+            </w:r>
+          </w:p>
+          <w:p>
+            <w:proofErr w:type="spellStart"/>
+            <w:proofErr w:type="gramStart"/>
+            <w:r>
+              <w:t>time,uptime</w:t>
+            </w:r>
+            <w:proofErr w:type="gramEnd"/>
+            <w:r>
+              <w:t>,level,tags</w:t>
+            </w:r>
+            <w:proofErr w:type="spellEnd"/>
+            <w:r>
+              <w:t>:</w:t>
+            </w:r>
+          </w:p>
+          <w:p>
+            <w:proofErr w:type="spellStart"/>
+            <w:r>
+              <w:t>filecount</w:t>
+            </w:r>
+            <w:proofErr w:type="spellEnd"/>
+            <w:r>
+              <w:t>=&lt;</w:t>
+            </w:r>
+            <w:proofErr w:type="spellStart"/>
+            <w:r>
+              <w:t>number_of_files</w:t>
+            </w:r>
+            <w:proofErr w:type="spellEnd"/>
+            <w:r>
+              <w:t>&gt;,</w:t>
+            </w:r>
+          </w:p>
+          <w:p>
+            <w:proofErr w:type="spellStart"/>
+            <w:r>
+              <w:t>filesize</w:t>
+            </w:r>
+            <w:proofErr w:type="spellEnd"/>
+            <w:r>
+              <w:t>=&lt;size&gt;[</w:t>
+            </w:r>
+            <w:proofErr w:type="spellStart"/>
+            <w:r>
+              <w:t>k|m|g</w:t>
+            </w:r>
+            <w:proofErr w:type="spellEnd"/>
+            <w:r>
+              <w:t>]</w:t>
+            </w:r>
+          </w:p>
+          <w:p/>
+        </w:tc>
+        <w:tc>
+          <w:tcPr>
+            <w:tcW w:w="4343" w:type="dxa"/>
+          </w:tcPr>
+          <w:p>
+            <w:r>
+              <w:t xml:space="preserve">For Java </w:t>
+            </w:r>
+            <w:r>
+              <w:t>9</w:t>
+            </w:r>
+            <w:r>
+              <w:t xml:space="preserve"> and above</w:t>
+            </w:r>
+            <w:r>
+              <w:t xml:space="preserve">: it is using unified </w:t>
+            </w:r>
+            <w:r>
+              <w:t>logging</w:t>
+            </w:r>
+            <w:r>
+              <w:t xml:space="preserve"> -</w:t>
+            </w:r>
+            <w:proofErr w:type="spellStart"/>
+            <w:r>
+              <w:t>Xlog</w:t>
+            </w:r>
+            <w:proofErr w:type="spellEnd"/>
+          </w:p>
+          <w:p/>
+          <w:p>
+            <w:r>
+              <w:t>Example:</w:t>
+            </w:r>
+          </w:p>
+          <w:p>
+            <w:pPr>
+              <w:rPr>
+                <w:i/>
+                <w:iCs/>
+              </w:rPr>
+            </w:pPr>
+            <w:r>
+              <w:rPr>
+                <w:i/>
+                <w:iCs/>
+              </w:rPr>
+              <w:t>java -</w:t>
+            </w:r>
+            <w:proofErr w:type="spellStart"/>
+            <w:proofErr w:type="gramStart"/>
+            <w:r>
+              <w:rPr>
+                <w:i/>
+                <w:iCs/>
+              </w:rPr>
+              <w:t>Xlog:gc</w:t>
+            </w:r>
+            <w:proofErr w:type="spellEnd"/>
+            <w:proofErr w:type="gramEnd"/>
+            <w:r>
+              <w:rPr>
+                <w:i/>
+                <w:iCs/>
+              </w:rPr>
+              <w:t>*:</w:t>
+            </w:r>
+          </w:p>
+          <w:p>
+            <w:pPr>
+              <w:rPr>
+                <w:i/>
+                <w:iCs/>
+              </w:rPr>
+            </w:pPr>
+            <w:r>
+              <w:rPr>
+                <w:i/>
+                <w:iCs/>
+              </w:rPr>
+              <w:t>file=/var/log/</w:t>
+            </w:r>
+            <w:proofErr w:type="spellStart"/>
+            <w:r>
+              <w:rPr>
+                <w:i/>
+                <w:iCs/>
+              </w:rPr>
+              <w:t>myapp</w:t>
+            </w:r>
+            <w:proofErr w:type="spellEnd"/>
+            <w:r>
+              <w:rPr>
+                <w:i/>
+                <w:iCs/>
+              </w:rPr>
+              <w:t>/gc.log:</w:t>
+            </w:r>
+          </w:p>
+          <w:p>
+            <w:pPr>
+              <w:rPr>
+                <w:i/>
+                <w:iCs/>
+              </w:rPr>
+            </w:pPr>
+            <w:proofErr w:type="spellStart"/>
+            <w:proofErr w:type="gramStart"/>
+            <w:r>
+              <w:rPr>
+                <w:i/>
+                <w:iCs/>
+              </w:rPr>
+              <w:t>time,uptime</w:t>
+            </w:r>
+            <w:proofErr w:type="gramEnd"/>
+            <w:r>
+              <w:rPr>
+                <w:i/>
+                <w:iCs/>
+              </w:rPr>
+              <w:t>,level,tags</w:t>
+            </w:r>
+            <w:proofErr w:type="spellEnd"/>
+            <w:r>
+              <w:rPr>
+                <w:i/>
+                <w:iCs/>
+              </w:rPr>
+              <w:t>:</w:t>
+            </w:r>
+          </w:p>
+          <w:p>
+            <w:pPr>
+              <w:rPr>
+                <w:i/>
+                <w:iCs/>
+              </w:rPr>
+            </w:pPr>
+            <w:proofErr w:type="spellStart"/>
+            <w:r>
+              <w:rPr>
+                <w:i/>
+                <w:iCs/>
+              </w:rPr>
+              <w:t>filecount</w:t>
+            </w:r>
+            <w:proofErr w:type="spellEnd"/>
+            <w:r>
+              <w:rPr>
+                <w:i/>
+                <w:iCs/>
+              </w:rPr>
+              <w:t>=5,</w:t>
+            </w:r>
+          </w:p>
+          <w:p>
+            <w:proofErr w:type="spellStart"/>
+            <w:r>
+              <w:rPr>
+                <w:i/>
+                <w:iCs/>
+              </w:rPr>
+              <w:t>filesize</w:t>
+            </w:r>
+            <w:proofErr w:type="spellEnd"/>
+            <w:r>
+              <w:rPr>
+                <w:i/>
+                <w:iCs/>
+              </w:rPr>
+              <w:t>=10m -jar myapp.jar</w:t>
+            </w:r>
+          </w:p>
         </w:tc>
       </w:tr>
     </w:tbl>
     <w:p/>
     <w:p>
       <w:pPr>
+        <w:pStyle w:val="Heading3"/>
+      </w:pPr>
+      <w:r>
+        <w:t>Tools</w:t>
+      </w:r>
+    </w:p>
+    <w:p>
+      <w:r>
+        <w:t xml:space="preserve">To analyse </w:t>
+      </w:r>
+      <w:r>
+        <w:t>GC log, we can use:</w:t>
+      </w:r>
+    </w:p>
+    <w:p>
+      <w:pPr>
+        <w:pStyle w:val="ListParagraph"/>
+        <w:numPr>
+          <w:ilvl w:val="0"/>
+          <w:numId w:val="2"/>
+        </w:numPr>
+      </w:pPr>
+      <w:hyperlink r:id="rId12" w:history="1">
+        <w:proofErr w:type="spellStart"/>
+        <w:r>
+          <w:rPr>
+            <w:rStyle w:val="Hyperlink"/>
+          </w:rPr>
+          <w:t>GCEasy</w:t>
+        </w:r>
+        <w:proofErr w:type="spellEnd"/>
+      </w:hyperlink>
+      <w:r>
+        <w:t xml:space="preserve"> by </w:t>
+      </w:r>
+      <w:proofErr w:type="spellStart"/>
+      <w:r>
+        <w:t>yCrash</w:t>
+      </w:r>
+      <w:proofErr w:type="spellEnd"/>
+    </w:p>
+    <w:p>
+      <w:pPr>
+        <w:pStyle w:val="ListParagraph"/>
+        <w:numPr>
+          <w:ilvl w:val="0"/>
+          <w:numId w:val="2"/>
+        </w:numPr>
+      </w:pPr>
+      <w:r>
+        <w:t xml:space="preserve">JDK </w:t>
+      </w:r>
+      <w:r>
+        <w:t>Mission Control</w:t>
+      </w:r>
+    </w:p>
+    <w:p>
+      <w:pPr>
+        <w:pStyle w:val="ListParagraph"/>
+        <w:numPr>
+          <w:ilvl w:val="0"/>
+          <w:numId w:val="2"/>
+        </w:numPr>
+      </w:pPr>
+      <w:r>
+        <w:t>JVisualVM</w:t>
+      </w:r>
+    </w:p>
+    <w:p>
+      <w:pPr>
+        <w:pStyle w:val="ListParagraph"/>
+        <w:numPr>
+          <w:ilvl w:val="0"/>
+          <w:numId w:val="2"/>
+        </w:numPr>
+      </w:pPr>
+      <w:hyperlink r:id="rId13" w:history="1">
+        <w:r>
+          <w:rPr>
+            <w:rStyle w:val="Hyperlink"/>
+          </w:rPr>
+          <w:t xml:space="preserve">IBM </w:t>
+        </w:r>
+        <w:r>
+          <w:rPr>
+            <w:rStyle w:val="Hyperlink"/>
+          </w:rPr>
+          <w:t xml:space="preserve">Health Centre and/or IBM </w:t>
+        </w:r>
+        <w:r>
+          <w:rPr>
+            <w:rStyle w:val="Hyperlink"/>
+          </w:rPr>
+          <w:t>GC and Memory Visualizer</w:t>
+        </w:r>
+      </w:hyperlink>
+    </w:p>
+    <w:p>
+      <w:pPr>
+        <w:pStyle w:val="ListParagraph"/>
+        <w:numPr>
+          <w:ilvl w:val="0"/>
+          <w:numId w:val="2"/>
+        </w:numPr>
+      </w:pPr>
+      <w:hyperlink r:id="rId14" w:history="1">
+        <w:r>
+          <w:rPr>
+            <w:rStyle w:val="Hyperlink"/>
+          </w:rPr>
+          <w:t>Garbage Cat</w:t>
+        </w:r>
+      </w:hyperlink>
+    </w:p>
+    <w:p>
+      <w:r>
+        <w:t xml:space="preserve">With </w:t>
+      </w:r>
+      <w:hyperlink r:id="rId15" w:history="1">
+        <w:proofErr w:type="spellStart"/>
+        <w:r>
+          <w:rPr>
+            <w:rStyle w:val="Hyperlink"/>
+          </w:rPr>
+          <w:t>GCEasy</w:t>
+        </w:r>
+        <w:proofErr w:type="spellEnd"/>
+      </w:hyperlink>
+      <w:r>
+        <w:t xml:space="preserve">, summary and recommendations </w:t>
+      </w:r>
+      <w:r>
+        <w:t>are provided like shown below</w:t>
+      </w:r>
+      <w:r>
+        <w:t>:</w:t>
+      </w:r>
+    </w:p>
+    <w:p>
+      <w:r>
+        <w:rPr>
+          <w:noProof/>
+        </w:rPr>
+        <w:lastRenderedPageBreak/>
+        <mc:AlternateContent>
+          <mc:Choice Requires="wpc">
+            <w:drawing>
+              <wp:inline distT="0" distB="0" distL="0" distR="0" wp14:anchorId="588A57B7" wp14:editId="06C16186">
+                <wp:extent cx="5486400" cy="4977680"/>
+                <wp:effectExtent l="0" t="0" r="0" b="0"/>
+                <wp:docPr id="1825611219" name="Canvas 1"/>
+                <wp:cNvGraphicFramePr>
+                  <a:graphicFrameLocks xmlns:a="http://schemas.openxmlformats.org/drawingml/2006/main" noChangeAspect="1"/>
+                </wp:cNvGraphicFramePr>
+                <a:graphic xmlns:a="http://schemas.openxmlformats.org/drawingml/2006/main">
+                  <a:graphicData uri="http://schemas.microsoft.com/office/word/2010/wordprocessingCanvas">
+                    <wpc:wpc>
+                      <wpc:bg>
+                        <a:solidFill>
+                          <a:prstClr val="white"/>
+                        </a:solidFill>
+                      </wpc:bg>
+                      <wpc:whole/>
+                      <pic:pic xmlns:pic="http://schemas.openxmlformats.org/drawingml/2006/picture">
+                        <pic:nvPicPr>
+                          <pic:cNvPr id="837093645" name="Picture 837093645"/>
+                          <pic:cNvPicPr>
+                            <a:picLocks noChangeAspect="1"/>
+                          </pic:cNvPicPr>
+                        </pic:nvPicPr>
+                        <pic:blipFill>
+                          <a:blip r:embed="rId16"/>
+                          <a:stretch>
+                            <a:fillRect/>
+                          </a:stretch>
+                        </pic:blipFill>
+                        <pic:spPr>
+                          <a:xfrm>
+                            <a:off x="0" y="0"/>
+                            <a:ext cx="4810125" cy="2437661"/>
+                          </a:xfrm>
+                          <a:prstGeom prst="rect">
+                            <a:avLst/>
+                          </a:prstGeom>
+                        </pic:spPr>
+                      </pic:pic>
+                      <pic:pic xmlns:pic="http://schemas.openxmlformats.org/drawingml/2006/picture">
+                        <pic:nvPicPr>
+                          <pic:cNvPr id="978717983" name="Picture 978717983"/>
+                          <pic:cNvPicPr>
+                            <a:picLocks noChangeAspect="1"/>
+                          </pic:cNvPicPr>
+                        </pic:nvPicPr>
+                        <pic:blipFill>
+                          <a:blip r:embed="rId17"/>
+                          <a:stretch>
+                            <a:fillRect/>
+                          </a:stretch>
+                        </pic:blipFill>
+                        <pic:spPr>
+                          <a:xfrm>
+                            <a:off x="0" y="2492169"/>
+                            <a:ext cx="4638675" cy="2450103"/>
+                          </a:xfrm>
+                          <a:prstGeom prst="rect">
+                            <a:avLst/>
+                          </a:prstGeom>
+                        </pic:spPr>
+                      </pic:pic>
+                    </wpc:wpc>
+                  </a:graphicData>
+                </a:graphic>
+              </wp:inline>
+            </w:drawing>
+          </mc:Choice>
+          <mc:Fallback>
+            <w:pict>
+              <v:group w14:anchorId="7C8F755B" id="Canvas 1" o:spid="_x0000_s1026" editas="canvas" style="width:6in;height:391.95pt;mso-position-horizontal-relative:char;mso-position-vertical-relative:line" coordsize="54864,49771" o:gfxdata="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">
+                <v:shape id="_x0000_s1027" type="#_x0000_t75" style="position:absolute;width:54864;height:49771;visibility:visible;mso-wrap-style:square" filled="t">
+                  <v:fill o:detectmouseclick="t"/>
+                  <v:path o:connecttype="none"/>
+                </v:shape>
+                <v:shape id="Picture 837093645" o:spid="_x0000_s1028" type="#_x0000_t75" style="position:absolute;width:48101;height:24376;visibility:visible;mso-wrap-style:square" o:gfxdata="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">
+                  <v:imagedata r:id="rId18" o:title=""/>
+                </v:shape>
+                <v:shape id="Picture 978717983" o:spid="_x0000_s1029" type="#_x0000_t75" style="position:absolute;top:24921;width:46386;height:24501;visibility:visible;mso-wrap-style:square" o:gfxdata="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">
+                  <v:imagedata r:id="rId19" o:title=""/>
+                </v:shape>
+                <w10:anchorlock/>
+              </v:group>
+            </w:pict>
+          </mc:Fallback>
+        </mc:AlternateContent>
+      </w:r>
+    </w:p>
+    <w:p>
+      <w:pPr>
         <w:pStyle w:val="Heading2"/>
       </w:pPr>
       <w:r>
         <w:t>Heap Dump</w:t>
+      </w:r>
+    </w:p>
+    <w:p>
+      <w:pPr>
+        <w:pStyle w:val="ListParagraph"/>
+        <w:numPr>
+          <w:ilvl w:val="0"/>
+          <w:numId w:val="2"/>
+        </w:numPr>
+      </w:pPr>
+      <w:r>
+        <w:t>Can be used to troubleshoot</w:t>
+      </w:r>
+      <w:r>
+        <w:t xml:space="preserve"> memory-related problems: slow memory leaks, GC problems, OutOfMemoryError</w:t>
+      </w:r>
+    </w:p>
+    <w:tbl>
+      <w:tblPr>
+        <w:tblStyle w:val="TableGrid"/>
+        <w:tblW w:w="0" w:type="auto"/>
+        <w:tblLook w:val="04A0" w:firstRow="1" w:lastRow="0" w:firstColumn="1" w:lastColumn="0" w:noHBand="0" w:noVBand="1"/>
+      </w:tblPr>
+      <w:tblGrid>
+        <w:gridCol w:w="4248"/>
+        <w:gridCol w:w="4768"/>
+      </w:tblGrid>
+      <w:tr>
+        <w:tc>
+          <w:tcPr>
+            <w:tcW w:w="4248" w:type="dxa"/>
+          </w:tcPr>
+          <w:p>
+            <w:pPr>
+              <w:rPr>
+                <w:b/>
+                <w:bCs/>
+              </w:rPr>
+            </w:pPr>
+            <w:r>
+              <w:rPr>
+                <w:b/>
+                <w:bCs/>
+              </w:rPr>
+              <w:t>JVM Arguments</w:t>
+            </w:r>
+          </w:p>
+        </w:tc>
+        <w:tc>
+          <w:tcPr>
+            <w:tcW w:w="4768" w:type="dxa"/>
+          </w:tcPr>
+          <w:p>
+            <w:pPr>
+              <w:rPr>
+                <w:b/>
+                <w:bCs/>
+              </w:rPr>
+            </w:pPr>
+            <w:r>
+              <w:rPr>
+                <w:b/>
+                <w:bCs/>
+              </w:rPr>
+              <w:t>Remarks</w:t>
+            </w:r>
+          </w:p>
+        </w:tc>
+      </w:tr>
+      <w:tr>
+        <w:tc>
+          <w:tcPr>
+            <w:tcW w:w="4248" w:type="dxa"/>
+          </w:tcPr>
+          <w:p>
+            <w:r>
+              <w:t>-</w:t>
+            </w:r>
+            <w:proofErr w:type="gramStart"/>
+            <w:r>
+              <w:t>XX:+</w:t>
+            </w:r>
+            <w:proofErr w:type="spellStart"/>
+            <w:proofErr w:type="gramEnd"/>
+            <w:r>
+              <w:t>HeapDumpOnOutOfMemoryError</w:t>
+            </w:r>
+            <w:proofErr w:type="spellEnd"/>
+          </w:p>
+          <w:p>
+            <w:r>
+              <w:t>-</w:t>
+            </w:r>
+            <w:proofErr w:type="spellStart"/>
+            <w:proofErr w:type="gramStart"/>
+            <w:r>
+              <w:t>XX:HeapDumpPath</w:t>
+            </w:r>
+            <w:proofErr w:type="spellEnd"/>
+            <w:proofErr w:type="gramEnd"/>
+            <w:r>
+              <w:t>=</w:t>
+            </w:r>
+            <w:r>
+              <w:t>&lt;</w:t>
+            </w:r>
+            <w:proofErr w:type="spellStart"/>
+            <w:r>
+              <w:t>file_path</w:t>
+            </w:r>
+            <w:proofErr w:type="spellEnd"/>
+            <w:r>
+              <w:t>&gt;</w:t>
+            </w:r>
+          </w:p>
+        </w:tc>
+        <w:tc>
+          <w:tcPr>
+            <w:tcW w:w="4768" w:type="dxa"/>
+          </w:tcPr>
+          <w:p>
+            <w:r>
+              <w:t>Example:</w:t>
+            </w:r>
+          </w:p>
+          <w:p>
+            <w:proofErr w:type="gramStart"/>
+            <w:r>
+              <w:t>XX:+</w:t>
+            </w:r>
+            <w:proofErr w:type="spellStart"/>
+            <w:proofErr w:type="gramEnd"/>
+            <w:r>
+              <w:t>HeapDumpOnOutOfMemoryError</w:t>
+            </w:r>
+            <w:proofErr w:type="spellEnd"/>
+            <w:r>
+              <w:t xml:space="preserve"> </w:t>
+            </w:r>
+          </w:p>
+          <w:p>
+            <w:r>
+              <w:t>-</w:t>
+            </w:r>
+            <w:proofErr w:type="spellStart"/>
+            <w:proofErr w:type="gramStart"/>
+            <w:r>
+              <w:t>X</w:t>
+            </w:r>
+            <w:r>
+              <w:t>X:HeapDumpPath</w:t>
+            </w:r>
+            <w:proofErr w:type="spellEnd"/>
+            <w:proofErr w:type="gramEnd"/>
+            <w:r>
+              <w:t>=/opt/</w:t>
+            </w:r>
+            <w:proofErr w:type="spellStart"/>
+            <w:r>
+              <w:t>tmp</w:t>
+            </w:r>
+            <w:proofErr w:type="spellEnd"/>
+            <w:r>
+              <w:t>/</w:t>
+            </w:r>
+            <w:proofErr w:type="spellStart"/>
+            <w:r>
+              <w:t>heapdump.bin</w:t>
+            </w:r>
+            <w:proofErr w:type="spellEnd"/>
+          </w:p>
+        </w:tc>
+      </w:tr>
+    </w:tbl>
+    <w:p/>
+    <w:p>
+      <w:pPr>
+        <w:pStyle w:val="Heading3"/>
+      </w:pPr>
+      <w:r>
+        <w:t>Tools</w:t>
+      </w:r>
+    </w:p>
+    <w:p>
+      <w:r>
+        <w:t xml:space="preserve">1 - </w:t>
+      </w:r>
+      <w:hyperlink r:id="rId20" w:history="1">
+        <w:proofErr w:type="spellStart"/>
+        <w:r>
+          <w:rPr>
+            <w:rStyle w:val="Hyperlink"/>
+          </w:rPr>
+          <w:t>HeapHero</w:t>
+        </w:r>
+        <w:proofErr w:type="spellEnd"/>
+      </w:hyperlink>
+    </w:p>
+    <w:p>
+      <w:r>
+        <w:t xml:space="preserve">2 </w:t>
+      </w:r>
+      <w:r>
+        <w:t>–</w:t>
+      </w:r>
+      <w:r>
+        <w:t xml:space="preserve"> </w:t>
+      </w:r>
+      <w:r>
+        <w:t>jcmd.exe: available with JDK</w:t>
+      </w:r>
+    </w:p>
+    <w:p>
+      <w:pPr>
+        <w:pStyle w:val="ListParagraph"/>
+        <w:numPr>
+          <w:ilvl w:val="0"/>
+          <w:numId w:val="5"/>
+        </w:numPr>
+      </w:pPr>
+      <w:r>
+        <w:t xml:space="preserve">$ </w:t>
+      </w:r>
+      <w:proofErr w:type="spellStart"/>
+      <w:r>
+        <w:t>jcmd</w:t>
+      </w:r>
+      <w:proofErr w:type="spellEnd"/>
+      <w:r>
+        <w:t xml:space="preserve"> </w:t>
+      </w:r>
+      <w:r>
+        <w:t>&lt;</w:t>
+      </w:r>
+      <w:proofErr w:type="spellStart"/>
+      <w:r>
+        <w:t>pid</w:t>
+      </w:r>
+      <w:proofErr w:type="spellEnd"/>
+      <w:r>
+        <w:t xml:space="preserve">&gt; </w:t>
+      </w:r>
+      <w:proofErr w:type="spellStart"/>
+      <w:proofErr w:type="gramStart"/>
+      <w:r>
+        <w:t>GC.heap</w:t>
+      </w:r>
+      <w:proofErr w:type="gramEnd"/>
+      <w:r>
+        <w:t>_dump</w:t>
+      </w:r>
+      <w:proofErr w:type="spellEnd"/>
+      <w:r>
+        <w:t xml:space="preserve"> &lt;</w:t>
+      </w:r>
+      <w:proofErr w:type="spellStart"/>
+      <w:r>
+        <w:t>file_path</w:t>
+      </w:r>
+      <w:proofErr w:type="spellEnd"/>
+      <w:r>
+        <w:t xml:space="preserve">&gt;. E.g.: </w:t>
+      </w:r>
+      <w:r>
+        <w:t xml:space="preserve">$ </w:t>
+      </w:r>
+      <w:proofErr w:type="spellStart"/>
+      <w:r>
+        <w:t>jcmd</w:t>
+      </w:r>
+      <w:proofErr w:type="spellEnd"/>
+      <w:r>
+        <w:t xml:space="preserve"> </w:t>
+      </w:r>
+      <w:r>
+        <w:t xml:space="preserve">37320 </w:t>
+      </w:r>
+      <w:proofErr w:type="spellStart"/>
+      <w:proofErr w:type="gramStart"/>
+      <w:r>
+        <w:t>GC.heap</w:t>
+      </w:r>
+      <w:proofErr w:type="gramEnd"/>
+      <w:r>
+        <w:t>_dump</w:t>
+      </w:r>
+      <w:proofErr w:type="spellEnd"/>
+      <w:r>
+        <w:t xml:space="preserve"> /opt/</w:t>
+      </w:r>
+      <w:proofErr w:type="spellStart"/>
+      <w:r>
+        <w:t>tmp</w:t>
+      </w:r>
+      <w:proofErr w:type="spellEnd"/>
+      <w:r>
+        <w:t>/</w:t>
+      </w:r>
+      <w:proofErr w:type="spellStart"/>
+      <w:r>
+        <w:t>heapdump.bin</w:t>
+      </w:r>
+      <w:proofErr w:type="spellEnd"/>
+    </w:p>
+    <w:p>
+      <w:r>
+        <w:t>3 – JVisualVM</w:t>
+      </w:r>
+    </w:p>
+    <w:p/>
+    <w:p>
+      <w:pPr>
+        <w:pStyle w:val="Heading2"/>
+      </w:pPr>
+      <w:r>
+        <w:lastRenderedPageBreak/>
+        <w:t>Thread Dump</w:t>
+      </w:r>
+    </w:p>
+    <w:p>
+      <w:pPr>
+        <w:pStyle w:val="ListParagraph"/>
+        <w:numPr>
+          <w:ilvl w:val="0"/>
+          <w:numId w:val="2"/>
+        </w:numPr>
+      </w:pPr>
+      <w:r>
+        <w:t>It’s a snapshot of all the threads running in a Java process.</w:t>
+      </w:r>
+    </w:p>
+    <w:p>
+      <w:pPr>
+        <w:pStyle w:val="ListParagraph"/>
+        <w:numPr>
+          <w:ilvl w:val="0"/>
+          <w:numId w:val="2"/>
+        </w:numPr>
+      </w:pPr>
+      <w:r>
+        <w:t xml:space="preserve">Can be used to </w:t>
+      </w:r>
+      <w:proofErr w:type="gramStart"/>
+      <w:r>
+        <w:t>troubleshoot:</w:t>
+      </w:r>
+      <w:proofErr w:type="gramEnd"/>
+      <w:r>
+        <w:t xml:space="preserve"> CPU spikes, unresponsiveness, poor response time, </w:t>
+      </w:r>
+      <w:r>
+        <w:t>hung threads, high memory consumption.</w:t>
+      </w:r>
+    </w:p>
+    <w:p>
+      <w:pPr>
+        <w:pStyle w:val="ListParagraph"/>
+        <w:numPr>
+          <w:ilvl w:val="0"/>
+          <w:numId w:val="2"/>
+        </w:numPr>
+      </w:pPr>
+      <w:r>
+        <w:t xml:space="preserve">No </w:t>
+      </w:r>
+      <w:r>
+        <w:t xml:space="preserve">noticeable overhead in capturing thread dumps on </w:t>
+      </w:r>
+      <w:r>
+        <w:t xml:space="preserve">every </w:t>
+      </w:r>
+      <w:r>
+        <w:t>5 minutes or 2 minutes interval</w:t>
+      </w:r>
+      <w:r>
+        <w:t>.</w:t>
       </w:r>
     </w:p>
     <w:tbl>
@@ -1022,10 +3164,247 @@
     <w:p/>
     <w:p>
       <w:pPr>
+        <w:pStyle w:val="Heading3"/>
+      </w:pPr>
+      <w:r>
+        <w:t>Tools</w:t>
+      </w:r>
+    </w:p>
+    <w:p>
+      <w:r>
+        <w:t>1 – jstack.exe: available with JDK</w:t>
+      </w:r>
+    </w:p>
+    <w:p>
+      <w:pPr>
+        <w:pStyle w:val="ListParagraph"/>
+        <w:numPr>
+          <w:ilvl w:val="0"/>
+          <w:numId w:val="5"/>
+        </w:numPr>
+      </w:pPr>
+      <w:r>
+        <w:t xml:space="preserve">$ </w:t>
+      </w:r>
+      <w:proofErr w:type="spellStart"/>
+      <w:r>
+        <w:t>jstack</w:t>
+      </w:r>
+      <w:proofErr w:type="spellEnd"/>
+      <w:r>
+        <w:t xml:space="preserve"> -l &lt;</w:t>
+      </w:r>
+      <w:proofErr w:type="spellStart"/>
+      <w:r>
+        <w:t>pid</w:t>
+      </w:r>
+      <w:proofErr w:type="spellEnd"/>
+      <w:r>
+        <w:t>&gt; &gt; &lt;</w:t>
+      </w:r>
+      <w:proofErr w:type="spellStart"/>
+      <w:r>
+        <w:t>file_path</w:t>
+      </w:r>
+      <w:proofErr w:type="spellEnd"/>
+      <w:r>
+        <w:t>&gt;</w:t>
+      </w:r>
+      <w:r>
+        <w:t xml:space="preserve">. E.g.: </w:t>
+      </w:r>
+      <w:proofErr w:type="spellStart"/>
+      <w:r>
+        <w:t>jstack</w:t>
+      </w:r>
+      <w:proofErr w:type="spellEnd"/>
+      <w:r>
+        <w:t xml:space="preserve"> -l 37320 &gt; /opt/</w:t>
+      </w:r>
+      <w:proofErr w:type="spellStart"/>
+      <w:r>
+        <w:t>tmp</w:t>
+      </w:r>
+      <w:proofErr w:type="spellEnd"/>
+      <w:r>
+        <w:t>/threadDump.txt</w:t>
+      </w:r>
+    </w:p>
+    <w:p>
+      <w:r>
+        <w:t xml:space="preserve">2 </w:t>
+      </w:r>
+      <w:r>
+        <w:t>–</w:t>
+      </w:r>
+      <w:r>
+        <w:t xml:space="preserve"> </w:t>
+      </w:r>
+      <w:r>
+        <w:t>kill-3 &lt;</w:t>
+      </w:r>
+      <w:proofErr w:type="spellStart"/>
+      <w:r>
+        <w:t>pid</w:t>
+      </w:r>
+      <w:proofErr w:type="spellEnd"/>
+      <w:r>
+        <w:t>&gt;</w:t>
+      </w:r>
+      <w:r>
+        <w:t>: available with JRE</w:t>
+      </w:r>
+    </w:p>
+    <w:p>
+      <w:pPr>
+        <w:pStyle w:val="ListParagraph"/>
+        <w:numPr>
+          <w:ilvl w:val="0"/>
+          <w:numId w:val="5"/>
+        </w:numPr>
+      </w:pPr>
+      <w:r>
+        <w:t xml:space="preserve">$ kill -3 </w:t>
+      </w:r>
+      <w:r>
+        <w:t>&lt;</w:t>
+      </w:r>
+      <w:proofErr w:type="spellStart"/>
+      <w:r>
+        <w:t>pid</w:t>
+      </w:r>
+      <w:proofErr w:type="spellEnd"/>
+      <w:r>
+        <w:t>&gt;</w:t>
+      </w:r>
+      <w:r>
+        <w:t xml:space="preserve">. E.g.: </w:t>
+      </w:r>
+      <w:r>
+        <w:t>$ k</w:t>
+      </w:r>
+      <w:r>
+        <w:t>ill -3 37320</w:t>
+      </w:r>
+    </w:p>
+    <w:p>
+      <w:r>
+        <w:t>3 – jcmd.exe: available with JDK</w:t>
+      </w:r>
+    </w:p>
+    <w:p>
+      <w:pPr>
+        <w:pStyle w:val="ListParagraph"/>
+        <w:numPr>
+          <w:ilvl w:val="0"/>
+          <w:numId w:val="5"/>
+        </w:numPr>
+      </w:pPr>
+      <w:r>
+        <w:t xml:space="preserve">$ </w:t>
+      </w:r>
+      <w:proofErr w:type="spellStart"/>
+      <w:r>
+        <w:t>jcmd</w:t>
+      </w:r>
+      <w:proofErr w:type="spellEnd"/>
+      <w:r>
+        <w:t xml:space="preserve"> &lt;</w:t>
+      </w:r>
+      <w:proofErr w:type="spellStart"/>
+      <w:r>
+        <w:t>pid</w:t>
+      </w:r>
+      <w:proofErr w:type="spellEnd"/>
+      <w:r>
+        <w:t xml:space="preserve">&gt; </w:t>
+      </w:r>
+      <w:proofErr w:type="spellStart"/>
+      <w:r>
+        <w:t>Thread.print</w:t>
+      </w:r>
+      <w:proofErr w:type="spellEnd"/>
+      <w:r>
+        <w:t xml:space="preserve"> &gt; </w:t>
+      </w:r>
+      <w:r>
+        <w:t>&lt;</w:t>
+      </w:r>
+      <w:proofErr w:type="spellStart"/>
+      <w:r>
+        <w:t>file_path</w:t>
+      </w:r>
+      <w:proofErr w:type="spellEnd"/>
+      <w:r>
+        <w:t>&gt;</w:t>
+      </w:r>
+      <w:r>
+        <w:t xml:space="preserve">. E.g.: </w:t>
+      </w:r>
+      <w:r>
+        <w:t xml:space="preserve">$ </w:t>
+      </w:r>
+      <w:proofErr w:type="spellStart"/>
+      <w:r>
+        <w:t>jcmd</w:t>
+      </w:r>
+      <w:proofErr w:type="spellEnd"/>
+      <w:r>
+        <w:t xml:space="preserve"> 37320 </w:t>
+      </w:r>
+      <w:proofErr w:type="spellStart"/>
+      <w:r>
+        <w:t>Thread.print</w:t>
+      </w:r>
+      <w:proofErr w:type="spellEnd"/>
+      <w:r>
+        <w:t xml:space="preserve"> &gt; /opt/</w:t>
+      </w:r>
+      <w:proofErr w:type="spellStart"/>
+      <w:r>
+        <w:t>tmp</w:t>
+      </w:r>
+      <w:proofErr w:type="spellEnd"/>
+      <w:r>
+        <w:t>/threadDump.txt</w:t>
+      </w:r>
+    </w:p>
+    <w:p>
+      <w:r>
+        <w:t xml:space="preserve">4 - </w:t>
+      </w:r>
+      <w:r>
+        <w:t>JVisualVM</w:t>
+      </w:r>
+    </w:p>
+    <w:p>
+      <w:pPr>
+        <w:pStyle w:val="Heading1"/>
+      </w:pPr>
+      <w:r>
+        <w:t xml:space="preserve">Useful JVM Arguments </w:t>
+      </w:r>
+      <w:r>
+        <w:t xml:space="preserve">as </w:t>
+      </w:r>
+      <w:r>
+        <w:t xml:space="preserve">Reactive </w:t>
+      </w:r>
+      <w:r>
+        <w:t>Actions</w:t>
+      </w:r>
+    </w:p>
+    <w:p>
+      <w:pPr>
         <w:pStyle w:val="Heading2"/>
       </w:pPr>
       <w:r>
-        <w:t>Thread Dump</w:t>
+        <w:t>When OutOfMemoryError</w:t>
+      </w:r>
+    </w:p>
+    <w:p>
+      <w:r>
+        <w:t>Use any of the followings:</w:t>
       </w:r>
     </w:p>
     <w:tbl>
@@ -1085,7 +3464,162 @@
           <w:tcPr>
             <w:tcW w:w="4508" w:type="dxa"/>
           </w:tcPr>
+          <w:p>
+            <w:r>
+              <w:t>-</w:t>
+            </w:r>
+            <w:proofErr w:type="gramStart"/>
+            <w:r>
+              <w:t>XX:+</w:t>
+            </w:r>
+            <w:proofErr w:type="spellStart"/>
+            <w:proofErr w:type="gramEnd"/>
+            <w:r>
+              <w:t>HeapDumpOnOutOfMemoryError</w:t>
+            </w:r>
+            <w:proofErr w:type="spellEnd"/>
+            <w:r>
+              <w:t xml:space="preserve"> </w:t>
+            </w:r>
+          </w:p>
+          <w:p>
+            <w:r>
+              <w:t>-</w:t>
+            </w:r>
+            <w:proofErr w:type="spellStart"/>
+            <w:proofErr w:type="gramStart"/>
+            <w:r>
+              <w:t>XX:HeapDumpPath</w:t>
+            </w:r>
+            <w:proofErr w:type="spellEnd"/>
+            <w:proofErr w:type="gramEnd"/>
+            <w:r>
+              <w:t>={heap-dump-file-path}</w:t>
+            </w:r>
+          </w:p>
+        </w:tc>
+        <w:tc>
+          <w:tcPr>
+            <w:tcW w:w="4508" w:type="dxa"/>
+          </w:tcPr>
           <w:p/>
+        </w:tc>
+      </w:tr>
+      <w:tr>
+        <w:tc>
+          <w:tcPr>
+            <w:tcW w:w="4508" w:type="dxa"/>
+          </w:tcPr>
+          <w:p>
+            <w:r>
+              <w:t>-</w:t>
+            </w:r>
+            <w:proofErr w:type="spellStart"/>
+            <w:proofErr w:type="gramStart"/>
+            <w:r>
+              <w:t>XX:OnOutOfMemoryError</w:t>
+            </w:r>
+            <w:proofErr w:type="spellEnd"/>
+            <w:proofErr w:type="gramEnd"/>
+            <w:r>
+              <w:t>=&lt;</w:t>
+            </w:r>
+            <w:proofErr w:type="spellStart"/>
+            <w:r>
+              <w:t>script_path</w:t>
+            </w:r>
+            <w:proofErr w:type="spellEnd"/>
+            <w:r>
+              <w:t>&gt;</w:t>
+            </w:r>
+          </w:p>
+        </w:tc>
+        <w:tc>
+          <w:tcPr>
+            <w:tcW w:w="4508" w:type="dxa"/>
+          </w:tcPr>
+          <w:p>
+            <w:r>
+              <w:t>E</w:t>
+            </w:r>
+            <w:r>
+              <w:t>xecute</w:t>
+            </w:r>
+            <w:r>
+              <w:t xml:space="preserve"> a script when OOME occurs.</w:t>
+            </w:r>
+          </w:p>
+          <w:p/>
+          <w:p>
+            <w:r>
+              <w:t>Example:</w:t>
+            </w:r>
+          </w:p>
+          <w:p>
+            <w:r>
+              <w:t>-</w:t>
+            </w:r>
+            <w:proofErr w:type="spellStart"/>
+            <w:proofErr w:type="gramStart"/>
+            <w:r>
+              <w:t>XX:OnOutOfMemoryError</w:t>
+            </w:r>
+            <w:proofErr w:type="spellEnd"/>
+            <w:r>
+              <w:t>=/scripts/restart-myapp.sh</w:t>
+            </w:r>
+            <w:proofErr w:type="gramEnd"/>
+          </w:p>
+        </w:tc>
+      </w:tr>
+      <w:tr>
+        <w:tc>
+          <w:tcPr>
+            <w:tcW w:w="4508" w:type="dxa"/>
+          </w:tcPr>
+          <w:p>
+            <w:r>
+              <w:t>-</w:t>
+            </w:r>
+            <w:proofErr w:type="gramStart"/>
+            <w:r>
+              <w:t>XX:+</w:t>
+            </w:r>
+            <w:proofErr w:type="spellStart"/>
+            <w:proofErr w:type="gramEnd"/>
+            <w:r>
+              <w:t>CrashOnOutOfMemoryError</w:t>
+            </w:r>
+            <w:proofErr w:type="spellEnd"/>
+          </w:p>
+        </w:tc>
+        <w:tc>
+          <w:tcPr>
+            <w:tcW w:w="4508" w:type="dxa"/>
+          </w:tcPr>
+          <w:p/>
+        </w:tc>
+      </w:tr>
+      <w:tr>
+        <w:tc>
+          <w:tcPr>
+            <w:tcW w:w="4508" w:type="dxa"/>
+          </w:tcPr>
+          <w:p>
+            <w:r>
+              <w:t>-</w:t>
+            </w:r>
+            <w:proofErr w:type="gramStart"/>
+            <w:r>
+              <w:t>XX:+</w:t>
+            </w:r>
+            <w:proofErr w:type="spellStart"/>
+            <w:proofErr w:type="gramEnd"/>
+            <w:r>
+              <w:t>ExitOnOutOfMemoryError</w:t>
+            </w:r>
+            <w:proofErr w:type="spellEnd"/>
+          </w:p>
         </w:tc>
         <w:tc>
           <w:tcPr>
@@ -1096,21 +3630,17 @@
       </w:tr>
     </w:tbl>
     <w:p/>
+    <w:p/>
     <w:p>
       <w:pPr>
         <w:pStyle w:val="Heading1"/>
       </w:pPr>
       <w:r>
-        <w:t xml:space="preserve">Useful JVM Arguments </w:t>
-      </w:r>
-      <w:r>
-        <w:t xml:space="preserve">as </w:t>
-      </w:r>
-      <w:r>
-        <w:t xml:space="preserve">Reactive </w:t>
-      </w:r>
-      <w:r>
-        <w:t>Actions</w:t>
+        <w:lastRenderedPageBreak/>
+        <w:t xml:space="preserve">Recommended </w:t>
+      </w:r>
+      <w:r>
+        <w:t>Practice for Optimum Performance</w:t>
       </w:r>
     </w:p>
     <w:p>
@@ -1118,12 +3648,59 @@
         <w:pStyle w:val="Heading2"/>
       </w:pPr>
       <w:r>
-        <w:t>When OutOfMemoryError</w:t>
-      </w:r>
-    </w:p>
-    <w:p>
-      <w:r>
-        <w:t>Use any of the followings:</w:t>
+        <w:t xml:space="preserve">Set </w:t>
+      </w:r>
+      <w:r>
+        <w:t>Max Heap Size</w:t>
+      </w:r>
+      <w:r>
+        <w:t xml:space="preserve"> </w:t>
+      </w:r>
+      <w:r>
+        <w:t xml:space="preserve">and Metaspace </w:t>
+      </w:r>
+      <w:r>
+        <w:t xml:space="preserve">Size </w:t>
+      </w:r>
+      <w:r>
+        <w:t>accordingly</w:t>
+      </w:r>
+    </w:p>
+    <w:p>
+      <w:r>
+        <w:t xml:space="preserve">Heap </w:t>
+      </w:r>
+      <w:r>
+        <w:t xml:space="preserve">size </w:t>
+      </w:r>
+      <w:r>
+        <w:t xml:space="preserve">and Metaspace </w:t>
+      </w:r>
+      <w:r>
+        <w:t>size</w:t>
+      </w:r>
+      <w:r>
+        <w:t xml:space="preserve"> plays a role in </w:t>
+      </w:r>
+      <w:r>
+        <w:t>determin</w:t>
+      </w:r>
+      <w:r>
+        <w:t>ing</w:t>
+      </w:r>
+      <w:r>
+        <w:t xml:space="preserve"> the frequency of GC events for your application</w:t>
+      </w:r>
+      <w:r>
+        <w:t>.</w:t>
+      </w:r>
+    </w:p>
+    <w:p>
+      <w:pPr>
+        <w:pStyle w:val="Heading3"/>
+      </w:pPr>
+      <w:r>
+        <w:t>Setup</w:t>
       </w:r>
     </w:p>
     <w:tbl>
@@ -1173,7 +3750,14 @@
                 <w:b/>
                 <w:bCs/>
               </w:rPr>
-              <w:t>Remarks</w:t>
+              <w:t>R</w:t>
+            </w:r>
+            <w:r>
+              <w:rPr>
+                <w:b/>
+                <w:bCs/>
+              </w:rPr>
+              <w:t>emarks</w:t>
             </w:r>
           </w:p>
         </w:tc>
@@ -1185,20 +3769,46 @@
           </w:tcPr>
           <w:p>
             <w:r>
-              <w:t xml:space="preserve">-XX:+HeapDumpOnOutOfMemoryError </w:t>
-            </w:r>
-          </w:p>
-          <w:p>
-            <w:r>
-              <w:t>-XX:HeapDumpPath={heap-dump-file-path}</w:t>
-            </w:r>
+              <w:t>-</w:t>
+            </w:r>
+            <w:proofErr w:type="spellStart"/>
+            <w:r>
+              <w:t>Xmx</w:t>
+            </w:r>
+            <w:proofErr w:type="spellEnd"/>
           </w:p>
         </w:tc>
         <w:tc>
           <w:tcPr>
             <w:tcW w:w="4508" w:type="dxa"/>
           </w:tcPr>
-          <w:p/>
+          <w:p>
+            <w:r>
+              <w:t>Example:</w:t>
+            </w:r>
+            <w:r>
+              <w:t xml:space="preserve"> </w:t>
+            </w:r>
+          </w:p>
+          <w:p>
+            <w:r>
+              <w:t>S</w:t>
+            </w:r>
+            <w:r>
+              <w:t>etting heap size</w:t>
+            </w:r>
+            <w:r>
+              <w:t xml:space="preserve"> to 2GB</w:t>
+            </w:r>
+            <w:r>
+              <w:t>:</w:t>
+            </w:r>
+          </w:p>
+          <w:p>
+            <w:r>
+              <w:t>-Xmx2g</w:t>
+            </w:r>
+          </w:p>
         </w:tc>
       </w:tr>
       <w:tr>
@@ -1208,11 +3818,15 @@
           </w:tcPr>
           <w:p>
             <w:r>
-              <w:t>-XX:OnOutOfMemoryError</w:t>
-            </w:r>
-            <w:r>
-              <w:t>=&lt;script_path&gt;</w:t>
-            </w:r>
+              <w:t>-</w:t>
+            </w:r>
+            <w:proofErr w:type="spellStart"/>
+            <w:proofErr w:type="gramStart"/>
+            <w:r>
+              <w:t>XX:MaxMetaspaceSize</w:t>
+            </w:r>
+            <w:proofErr w:type="spellEnd"/>
+            <w:proofErr w:type="gramEnd"/>
           </w:p>
         </w:tc>
         <w:tc>
@@ -1221,164 +3835,1114 @@
           </w:tcPr>
           <w:p>
             <w:r>
-              <w:t>E</w:t>
-            </w:r>
-            <w:r>
-              <w:t>xecute</w:t>
-            </w:r>
-            <w:r>
-              <w:t xml:space="preserve"> a script when OOME occurs.</w:t>
-            </w:r>
-          </w:p>
-          <w:p/>
-          <w:p>
-            <w:r>
               <w:t>Example:</w:t>
             </w:r>
           </w:p>
           <w:p>
             <w:r>
-              <w:t>-XX:OnOutOfMemoryError=/scripts/restart-myapp.sh</w:t>
-            </w:r>
-          </w:p>
-        </w:tc>
-      </w:tr>
-      <w:tr>
-        <w:tc>
-          <w:tcPr>
-            <w:tcW w:w="4508" w:type="dxa"/>
-          </w:tcPr>
-          <w:p>
-            <w:r>
-              <w:t>-XX:+CrashOnOutOfMemoryError</w:t>
-            </w:r>
-          </w:p>
-        </w:tc>
-        <w:tc>
-          <w:tcPr>
-            <w:tcW w:w="4508" w:type="dxa"/>
-          </w:tcPr>
-          <w:p/>
-        </w:tc>
-      </w:tr>
-      <w:tr>
-        <w:tc>
-          <w:tcPr>
-            <w:tcW w:w="4508" w:type="dxa"/>
-          </w:tcPr>
-          <w:p>
-            <w:r>
-              <w:t>-XX:+ExitOnOutOfMemoryError</w:t>
-            </w:r>
-          </w:p>
-        </w:tc>
-        <w:tc>
-          <w:tcPr>
-            <w:tcW w:w="4508" w:type="dxa"/>
-          </w:tcPr>
-          <w:p/>
+              <w:t>Setting Metaspace size to 256MB:</w:t>
+            </w:r>
+          </w:p>
+          <w:p>
+            <w:r>
+              <w:t>-</w:t>
+            </w:r>
+            <w:proofErr w:type="spellStart"/>
+            <w:proofErr w:type="gramStart"/>
+            <w:r>
+              <w:t>XX:MaxMetaspaceSize</w:t>
+            </w:r>
+            <w:proofErr w:type="spellEnd"/>
+            <w:proofErr w:type="gramEnd"/>
+            <w:r>
+              <w:t>=256m</w:t>
+            </w:r>
+          </w:p>
         </w:tc>
       </w:tr>
     </w:tbl>
     <w:p/>
+    <w:p>
+      <w:pPr>
+        <w:pStyle w:val="Heading2"/>
+      </w:pPr>
+      <w:r>
+        <w:t>Use ZGC for Java 11+ Application</w:t>
+      </w:r>
+    </w:p>
+    <w:p>
+      <w:r>
+        <w:t xml:space="preserve">ZGC is </w:t>
+      </w:r>
+      <w:r>
+        <w:t xml:space="preserve">known for its sub-millisecond pauses, allowing </w:t>
+      </w:r>
+      <w:r>
+        <w:t>latency-sensitive systems to thrive.</w:t>
+      </w:r>
+    </w:p>
+    <w:p>
+      <w:pPr>
+        <w:pStyle w:val="Heading3"/>
+      </w:pPr>
+      <w:r>
+        <w:t>Setup</w:t>
+      </w:r>
+    </w:p>
+    <w:tbl>
+      <w:tblPr>
+        <w:tblStyle w:val="TableGrid"/>
+        <w:tblW w:w="0" w:type="auto"/>
+        <w:tblLook w:val="04A0" w:firstRow="1" w:lastRow="0" w:firstColumn="1" w:lastColumn="0" w:noHBand="0" w:noVBand="1"/>
+      </w:tblPr>
+      <w:tblGrid>
+        <w:gridCol w:w="4508"/>
+        <w:gridCol w:w="4508"/>
+      </w:tblGrid>
+      <w:tr>
+        <w:tc>
+          <w:tcPr>
+            <w:tcW w:w="4508" w:type="dxa"/>
+          </w:tcPr>
+          <w:p>
+            <w:pPr>
+              <w:rPr>
+                <w:b/>
+                <w:bCs/>
+              </w:rPr>
+            </w:pPr>
+            <w:r>
+              <w:rPr>
+                <w:b/>
+                <w:bCs/>
+              </w:rPr>
+              <w:t>JVM Arguments</w:t>
+            </w:r>
+          </w:p>
+        </w:tc>
+        <w:tc>
+          <w:tcPr>
+            <w:tcW w:w="4508" w:type="dxa"/>
+          </w:tcPr>
+          <w:p>
+            <w:pPr>
+              <w:rPr>
+                <w:b/>
+                <w:bCs/>
+              </w:rPr>
+            </w:pPr>
+            <w:r>
+              <w:rPr>
+                <w:b/>
+                <w:bCs/>
+              </w:rPr>
+              <w:t>R</w:t>
+            </w:r>
+            <w:r>
+              <w:rPr>
+                <w:b/>
+                <w:bCs/>
+              </w:rPr>
+              <w:t>emarks</w:t>
+            </w:r>
+          </w:p>
+        </w:tc>
+      </w:tr>
+      <w:tr>
+        <w:tc>
+          <w:tcPr>
+            <w:tcW w:w="4508" w:type="dxa"/>
+          </w:tcPr>
+          <w:p>
+            <w:r>
+              <w:t>-</w:t>
+            </w:r>
+            <w:proofErr w:type="gramStart"/>
+            <w:r>
+              <w:t>XX:+</w:t>
+            </w:r>
+            <w:proofErr w:type="spellStart"/>
+            <w:proofErr w:type="gramEnd"/>
+            <w:r>
+              <w:t>UseZGC</w:t>
+            </w:r>
+            <w:proofErr w:type="spellEnd"/>
+          </w:p>
+        </w:tc>
+        <w:tc>
+          <w:tcPr>
+            <w:tcW w:w="4508" w:type="dxa"/>
+          </w:tcPr>
+          <w:p/>
+        </w:tc>
+      </w:tr>
+    </w:tbl>
     <w:p/>
     <w:p>
       <w:pPr>
-        <w:pStyle w:val="Heading1"/>
-      </w:pPr>
-      <w:r>
-        <w:t xml:space="preserve">Recommended </w:t>
-      </w:r>
-      <w:r>
-        <w:t>Practice for Optimum Performance</w:t>
-      </w:r>
-    </w:p>
-    <w:p>
-      <w:pPr>
         <w:pStyle w:val="Heading2"/>
       </w:pPr>
       <w:r>
-        <w:t xml:space="preserve">Set </w:t>
-      </w:r>
-      <w:r>
-        <w:t>Max Heap Size</w:t>
+        <w:t>Always Enable GC Logging</w:t>
+      </w:r>
+    </w:p>
+    <w:p>
+      <w:r>
+        <w:t xml:space="preserve">GC Logging has </w:t>
+      </w:r>
+      <w:r>
+        <w:t xml:space="preserve">(close to) no-impact to application performance but very useful </w:t>
+      </w:r>
+      <w:r>
+        <w:t>for troubleshooting purposes.</w:t>
+      </w:r>
+      <w:r>
+        <w:t xml:space="preserve"> See </w:t>
+      </w:r>
+      <w:hyperlink w:anchor="_GC_log:" w:history="1">
+        <w:r>
+          <w:rPr>
+            <w:rStyle w:val="Hyperlink"/>
+          </w:rPr>
+          <w:t>GC log section</w:t>
+        </w:r>
+      </w:hyperlink>
+      <w:r>
+        <w:t xml:space="preserve"> for more details.</w:t>
+      </w:r>
+    </w:p>
+    <w:p>
+      <w:pPr>
+        <w:pStyle w:val="Heading3"/>
+      </w:pPr>
+      <w:r>
+        <w:t>Setup</w:t>
+      </w:r>
+    </w:p>
+    <w:tbl>
+      <w:tblPr>
+        <w:tblStyle w:val="TableGrid"/>
+        <w:tblW w:w="0" w:type="auto"/>
+        <w:tblLook w:val="04A0" w:firstRow="1" w:lastRow="0" w:firstColumn="1" w:lastColumn="0" w:noHBand="0" w:noVBand="1"/>
+      </w:tblPr>
+      <w:tblGrid>
+        <w:gridCol w:w="4508"/>
+        <w:gridCol w:w="4508"/>
+      </w:tblGrid>
+      <w:tr>
+        <w:tc>
+          <w:tcPr>
+            <w:tcW w:w="4508" w:type="dxa"/>
+          </w:tcPr>
+          <w:p>
+            <w:pPr>
+              <w:rPr>
+                <w:b/>
+                <w:bCs/>
+              </w:rPr>
+            </w:pPr>
+            <w:r>
+              <w:rPr>
+                <w:b/>
+                <w:bCs/>
+              </w:rPr>
+              <w:t>JVM Arguments</w:t>
+            </w:r>
+          </w:p>
+        </w:tc>
+        <w:tc>
+          <w:tcPr>
+            <w:tcW w:w="4508" w:type="dxa"/>
+          </w:tcPr>
+          <w:p>
+            <w:pPr>
+              <w:rPr>
+                <w:b/>
+                <w:bCs/>
+              </w:rPr>
+            </w:pPr>
+            <w:r>
+              <w:rPr>
+                <w:b/>
+                <w:bCs/>
+              </w:rPr>
+              <w:t>R</w:t>
+            </w:r>
+            <w:r>
+              <w:rPr>
+                <w:b/>
+                <w:bCs/>
+              </w:rPr>
+              <w:t>emarks</w:t>
+            </w:r>
+          </w:p>
+        </w:tc>
+      </w:tr>
+      <w:tr>
+        <w:tc>
+          <w:tcPr>
+            <w:tcW w:w="4508" w:type="dxa"/>
+          </w:tcPr>
+          <w:p>
+            <w:r>
+              <w:t>-</w:t>
+            </w:r>
+            <w:proofErr w:type="gramStart"/>
+            <w:r>
+              <w:t>XX:+</w:t>
+            </w:r>
+            <w:proofErr w:type="gramEnd"/>
+            <w:r>
+              <w:t>PrintGCDetails</w:t>
+            </w:r>
+          </w:p>
+          <w:p>
+            <w:r>
+              <w:t>-</w:t>
+            </w:r>
+            <w:proofErr w:type="gramStart"/>
+            <w:r>
+              <w:t>XX:+</w:t>
+            </w:r>
+            <w:proofErr w:type="spellStart"/>
+            <w:proofErr w:type="gramEnd"/>
+            <w:r>
+              <w:t>PrintGCDateStamps</w:t>
+            </w:r>
+            <w:proofErr w:type="spellEnd"/>
+            <w:r>
+              <w:t xml:space="preserve"> </w:t>
+            </w:r>
+          </w:p>
+          <w:p>
+            <w:r>
+              <w:t>-</w:t>
+            </w:r>
+            <w:proofErr w:type="spellStart"/>
+            <w:r>
+              <w:t>Xloggc</w:t>
+            </w:r>
+            <w:proofErr w:type="spellEnd"/>
+            <w:r>
+              <w:t>:</w:t>
+            </w:r>
+            <w:r>
+              <w:t xml:space="preserve"> </w:t>
+            </w:r>
+            <w:r>
+              <w:t>&lt;</w:t>
+            </w:r>
+            <w:proofErr w:type="spellStart"/>
+            <w:r>
+              <w:t>file</w:t>
+            </w:r>
+            <w:r>
+              <w:t>_</w:t>
+            </w:r>
+            <w:r>
+              <w:t>path</w:t>
+            </w:r>
+            <w:proofErr w:type="spellEnd"/>
+            <w:r>
+              <w:t>&gt;</w:t>
+            </w:r>
+          </w:p>
+        </w:tc>
+        <w:tc>
+          <w:tcPr>
+            <w:tcW w:w="4508" w:type="dxa"/>
+          </w:tcPr>
+          <w:p>
+            <w:r>
+              <w:t>Up to JDK 8</w:t>
+            </w:r>
+          </w:p>
+          <w:p/>
+          <w:p>
+            <w:r>
+              <w:t>Example:</w:t>
+            </w:r>
+          </w:p>
+          <w:p>
+            <w:r>
+              <w:t>-</w:t>
+            </w:r>
+            <w:proofErr w:type="gramStart"/>
+            <w:r>
+              <w:t>XX:+</w:t>
+            </w:r>
+            <w:proofErr w:type="gramEnd"/>
+            <w:r>
+              <w:t xml:space="preserve">PrintGCDetails </w:t>
+            </w:r>
+          </w:p>
+          <w:p>
+            <w:r>
+              <w:t>-</w:t>
+            </w:r>
+            <w:proofErr w:type="gramStart"/>
+            <w:r>
+              <w:t>XX:+</w:t>
+            </w:r>
+            <w:proofErr w:type="spellStart"/>
+            <w:proofErr w:type="gramEnd"/>
+            <w:r>
+              <w:t>PrintGCDateStamps</w:t>
+            </w:r>
+            <w:proofErr w:type="spellEnd"/>
+            <w:r>
+              <w:t xml:space="preserve"> </w:t>
+            </w:r>
+          </w:p>
+          <w:p>
+            <w:r>
+              <w:t>-</w:t>
+            </w:r>
+            <w:proofErr w:type="spellStart"/>
+            <w:r>
+              <w:t>Xloggc</w:t>
+            </w:r>
+            <w:proofErr w:type="spellEnd"/>
+            <w:r>
+              <w:t>:/opt/workspace/myAppgc.log</w:t>
+            </w:r>
+          </w:p>
+        </w:tc>
+      </w:tr>
+      <w:tr>
+        <w:tc>
+          <w:tcPr>
+            <w:tcW w:w="4508" w:type="dxa"/>
+          </w:tcPr>
+          <w:p>
+            <w:r>
+              <w:t>-</w:t>
+            </w:r>
+            <w:proofErr w:type="spellStart"/>
+            <w:proofErr w:type="gramStart"/>
+            <w:r>
+              <w:t>Xlog:gc</w:t>
+            </w:r>
+            <w:proofErr w:type="spellEnd"/>
+            <w:proofErr w:type="gramEnd"/>
+            <w:r>
+              <w:t>*:file=</w:t>
+            </w:r>
+            <w:r>
+              <w:t>&lt;</w:t>
+            </w:r>
+            <w:proofErr w:type="spellStart"/>
+            <w:r>
+              <w:t>file</w:t>
+            </w:r>
+            <w:r>
+              <w:t>_</w:t>
+            </w:r>
+            <w:r>
+              <w:t>path</w:t>
+            </w:r>
+            <w:proofErr w:type="spellEnd"/>
+            <w:r>
+              <w:t>&gt;</w:t>
+            </w:r>
+          </w:p>
+        </w:tc>
+        <w:tc>
+          <w:tcPr>
+            <w:tcW w:w="4508" w:type="dxa"/>
+          </w:tcPr>
+          <w:p>
+            <w:r>
+              <w:t>JDK 8 +</w:t>
+            </w:r>
+          </w:p>
+          <w:p/>
+          <w:p>
+            <w:r>
+              <w:t>Example:</w:t>
+            </w:r>
+          </w:p>
+          <w:p>
+            <w:r>
+              <w:t>-</w:t>
+            </w:r>
+            <w:proofErr w:type="spellStart"/>
+            <w:proofErr w:type="gramStart"/>
+            <w:r>
+              <w:t>Xlog:gc</w:t>
+            </w:r>
+            <w:proofErr w:type="spellEnd"/>
+            <w:proofErr w:type="gramEnd"/>
+            <w:r>
+              <w:t>*:file=/opt/workspace/myAppgc.log</w:t>
+            </w:r>
+          </w:p>
+        </w:tc>
+      </w:tr>
+    </w:tbl>
+    <w:p/>
+    <w:p>
+      <w:pPr>
+        <w:pStyle w:val="Heading2"/>
+      </w:pPr>
+      <w:r>
+        <w:t xml:space="preserve">Create Heap Dump </w:t>
+      </w:r>
+      <w:r>
+        <w:t>on Out of Memory Error</w:t>
+      </w:r>
+    </w:p>
+    <w:p>
+      <w:r>
+        <w:t>Heap dump is very useful in troubleshooting OutOfMemoryError in application when it happens.</w:t>
+      </w:r>
+    </w:p>
+    <w:p>
+      <w:pPr>
+        <w:pStyle w:val="Heading3"/>
+      </w:pPr>
+      <w:r>
+        <w:lastRenderedPageBreak/>
+        <w:t>Setup</w:t>
+      </w:r>
+    </w:p>
+    <w:tbl>
+      <w:tblPr>
+        <w:tblStyle w:val="TableGrid"/>
+        <w:tblW w:w="0" w:type="auto"/>
+        <w:tblLook w:val="04A0" w:firstRow="1" w:lastRow="0" w:firstColumn="1" w:lastColumn="0" w:noHBand="0" w:noVBand="1"/>
+      </w:tblPr>
+      <w:tblGrid>
+        <w:gridCol w:w="3964"/>
+        <w:gridCol w:w="5052"/>
+      </w:tblGrid>
+      <w:tr>
+        <w:tc>
+          <w:tcPr>
+            <w:tcW w:w="3964" w:type="dxa"/>
+          </w:tcPr>
+          <w:p>
+            <w:pPr>
+              <w:rPr>
+                <w:b/>
+                <w:bCs/>
+              </w:rPr>
+            </w:pPr>
+            <w:r>
+              <w:rPr>
+                <w:b/>
+                <w:bCs/>
+              </w:rPr>
+              <w:t>JVM Arguments</w:t>
+            </w:r>
+          </w:p>
+        </w:tc>
+        <w:tc>
+          <w:tcPr>
+            <w:tcW w:w="5052" w:type="dxa"/>
+          </w:tcPr>
+          <w:p>
+            <w:pPr>
+              <w:rPr>
+                <w:b/>
+                <w:bCs/>
+              </w:rPr>
+            </w:pPr>
+            <w:r>
+              <w:rPr>
+                <w:b/>
+                <w:bCs/>
+              </w:rPr>
+              <w:t>R</w:t>
+            </w:r>
+            <w:r>
+              <w:rPr>
+                <w:b/>
+                <w:bCs/>
+              </w:rPr>
+              <w:t>emarks</w:t>
+            </w:r>
+          </w:p>
+        </w:tc>
+      </w:tr>
+      <w:tr>
+        <w:tc>
+          <w:tcPr>
+            <w:tcW w:w="3964" w:type="dxa"/>
+          </w:tcPr>
+          <w:p>
+            <w:r>
+              <w:t>-</w:t>
+            </w:r>
+            <w:proofErr w:type="gramStart"/>
+            <w:r>
+              <w:t>XX:+</w:t>
+            </w:r>
+            <w:proofErr w:type="spellStart"/>
+            <w:proofErr w:type="gramEnd"/>
+            <w:r>
+              <w:t>HeapDumpOnOutOfMemoryError</w:t>
+            </w:r>
+            <w:proofErr w:type="spellEnd"/>
+            <w:r>
+              <w:t xml:space="preserve"> </w:t>
+            </w:r>
+          </w:p>
+          <w:p>
+            <w:r>
+              <w:t>-</w:t>
+            </w:r>
+            <w:proofErr w:type="spellStart"/>
+            <w:proofErr w:type="gramStart"/>
+            <w:r>
+              <w:t>XX:HeapDumpPath</w:t>
+            </w:r>
+            <w:proofErr w:type="spellEnd"/>
+            <w:proofErr w:type="gramEnd"/>
+            <w:r>
+              <w:t>=</w:t>
+            </w:r>
+            <w:r>
+              <w:t>&lt;</w:t>
+            </w:r>
+            <w:proofErr w:type="spellStart"/>
+            <w:r>
+              <w:t>file_path</w:t>
+            </w:r>
+            <w:proofErr w:type="spellEnd"/>
+            <w:r>
+              <w:t>&gt;</w:t>
+            </w:r>
+          </w:p>
+        </w:tc>
+        <w:tc>
+          <w:tcPr>
+            <w:tcW w:w="5052" w:type="dxa"/>
+          </w:tcPr>
+          <w:p>
+            <w:r>
+              <w:t>Example:</w:t>
+            </w:r>
+          </w:p>
+          <w:p/>
+          <w:p>
+            <w:r>
+              <w:t>-</w:t>
+            </w:r>
+            <w:proofErr w:type="gramStart"/>
+            <w:r>
+              <w:t>XX:+</w:t>
+            </w:r>
+            <w:proofErr w:type="spellStart"/>
+            <w:proofErr w:type="gramEnd"/>
+            <w:r>
+              <w:t>HeapDumpOnOutOfMemoryError</w:t>
+            </w:r>
+            <w:proofErr w:type="spellEnd"/>
+            <w:r>
+              <w:t xml:space="preserve"> </w:t>
+            </w:r>
+          </w:p>
+          <w:p>
+            <w:r>
+              <w:t>-</w:t>
+            </w:r>
+            <w:proofErr w:type="spellStart"/>
+            <w:proofErr w:type="gramStart"/>
+            <w:r>
+              <w:t>XX:HeapDumpPath</w:t>
+            </w:r>
+            <w:proofErr w:type="spellEnd"/>
+            <w:proofErr w:type="gramEnd"/>
+            <w:r>
+              <w:t>=/</w:t>
+            </w:r>
+            <w:proofErr w:type="spellStart"/>
+            <w:r>
+              <w:t>dmp</w:t>
+            </w:r>
+            <w:proofErr w:type="spellEnd"/>
+            <w:r>
+              <w:t>/</w:t>
+            </w:r>
+            <w:r>
+              <w:t>my-heap-</w:t>
+            </w:r>
+            <w:proofErr w:type="spellStart"/>
+            <w:r>
+              <w:t>dump.hprof</w:t>
+            </w:r>
+            <w:proofErr w:type="spellEnd"/>
+          </w:p>
+        </w:tc>
+      </w:tr>
+    </w:tbl>
+    <w:p/>
+    <w:p>
+      <w:pPr>
+        <w:pStyle w:val="Heading2"/>
+      </w:pPr>
+      <w:r>
+        <w:t>Increase</w:t>
       </w:r>
       <w:r>
         <w:t xml:space="preserve"> </w:t>
       </w:r>
       <w:r>
-        <w:t xml:space="preserve">and Metaspace </w:t>
-      </w:r>
-      <w:r>
-        <w:t xml:space="preserve">Size </w:t>
-      </w:r>
-      <w:r>
-        <w:t>accordingly</w:t>
-      </w:r>
-    </w:p>
+        <w:t>Stack Memory Only When Needed</w:t>
+      </w:r>
+    </w:p>
+    <w:p>
+      <w:r>
+        <w:t>Each thread will have its own stack</w:t>
+      </w:r>
+      <w:r>
+        <w:t xml:space="preserve">. When </w:t>
+      </w:r>
+      <w:r>
+        <w:t>not enough memory in stack, StackOverflowError is thrown.</w:t>
+      </w:r>
+    </w:p>
+    <w:p>
+      <w:pPr>
+        <w:pStyle w:val="Heading3"/>
+      </w:pPr>
+      <w:r>
+        <w:t>Setup</w:t>
+      </w:r>
+    </w:p>
+    <w:tbl>
+      <w:tblPr>
+        <w:tblStyle w:val="TableGrid"/>
+        <w:tblW w:w="0" w:type="auto"/>
+        <w:tblLook w:val="04A0" w:firstRow="1" w:lastRow="0" w:firstColumn="1" w:lastColumn="0" w:noHBand="0" w:noVBand="1"/>
+      </w:tblPr>
+      <w:tblGrid>
+        <w:gridCol w:w="4582"/>
+        <w:gridCol w:w="4434"/>
+      </w:tblGrid>
+      <w:tr>
+        <w:tc>
+          <w:tcPr>
+            <w:tcW w:w="4582" w:type="dxa"/>
+          </w:tcPr>
+          <w:p>
+            <w:pPr>
+              <w:rPr>
+                <w:b/>
+                <w:bCs/>
+              </w:rPr>
+            </w:pPr>
+            <w:r>
+              <w:rPr>
+                <w:b/>
+                <w:bCs/>
+              </w:rPr>
+              <w:t>JVM Arguments</w:t>
+            </w:r>
+          </w:p>
+        </w:tc>
+        <w:tc>
+          <w:tcPr>
+            <w:tcW w:w="4434" w:type="dxa"/>
+          </w:tcPr>
+          <w:p>
+            <w:pPr>
+              <w:rPr>
+                <w:b/>
+                <w:bCs/>
+              </w:rPr>
+            </w:pPr>
+            <w:r>
+              <w:rPr>
+                <w:b/>
+                <w:bCs/>
+              </w:rPr>
+              <w:t>R</w:t>
+            </w:r>
+            <w:r>
+              <w:rPr>
+                <w:b/>
+                <w:bCs/>
+              </w:rPr>
+              <w:t>emarks</w:t>
+            </w:r>
+          </w:p>
+        </w:tc>
+      </w:tr>
+      <w:tr>
+        <w:tc>
+          <w:tcPr>
+            <w:tcW w:w="4582" w:type="dxa"/>
+          </w:tcPr>
+          <w:p>
+            <w:r>
+              <w:t>-</w:t>
+            </w:r>
+            <w:proofErr w:type="spellStart"/>
+            <w:r>
+              <w:t>Xss</w:t>
+            </w:r>
+            <w:proofErr w:type="spellEnd"/>
+          </w:p>
+        </w:tc>
+        <w:tc>
+          <w:tcPr>
+            <w:tcW w:w="4434" w:type="dxa"/>
+          </w:tcPr>
+          <w:p>
+            <w:r>
+              <w:t>Example:</w:t>
+            </w:r>
+          </w:p>
+          <w:p>
+            <w:r>
+              <w:t>Setting stack size to 256KB:</w:t>
+            </w:r>
+          </w:p>
+          <w:p>
+            <w:r>
+              <w:t>-Xss256k</w:t>
+            </w:r>
+          </w:p>
+        </w:tc>
+      </w:tr>
+    </w:tbl>
+    <w:p/>
     <w:p>
       <w:pPr>
         <w:pStyle w:val="Heading2"/>
       </w:pPr>
       <w:r>
-        <w:t>Use ZGC for Java 11+ Application</w:t>
-      </w:r>
-    </w:p>
+        <w:t xml:space="preserve">Set timeout for </w:t>
+      </w:r>
+      <w:r>
+        <w:t>connection</w:t>
+      </w:r>
+    </w:p>
+    <w:p>
+      <w:r>
+        <w:t>This is t</w:t>
+      </w:r>
+      <w:r>
+        <w:t xml:space="preserve">o avoid unresponsiveness in your application caused by </w:t>
+      </w:r>
+      <w:r>
+        <w:t>remote applications</w:t>
+      </w:r>
+      <w:r>
+        <w:t xml:space="preserve"> and safeguard your applications high availability.</w:t>
+      </w:r>
+    </w:p>
+    <w:p>
+      <w:pPr>
+        <w:pStyle w:val="Heading3"/>
+      </w:pPr>
+      <w:r>
+        <w:t>Setup</w:t>
+      </w:r>
+    </w:p>
+    <w:tbl>
+      <w:tblPr>
+        <w:tblStyle w:val="TableGrid"/>
+        <w:tblW w:w="0" w:type="auto"/>
+        <w:tblLook w:val="04A0" w:firstRow="1" w:lastRow="0" w:firstColumn="1" w:lastColumn="0" w:noHBand="0" w:noVBand="1"/>
+      </w:tblPr>
+      <w:tblGrid>
+        <w:gridCol w:w="4106"/>
+        <w:gridCol w:w="4910"/>
+      </w:tblGrid>
+      <w:tr>
+        <w:tc>
+          <w:tcPr>
+            <w:tcW w:w="4106" w:type="dxa"/>
+          </w:tcPr>
+          <w:p>
+            <w:pPr>
+              <w:rPr>
+                <w:b/>
+                <w:bCs/>
+              </w:rPr>
+            </w:pPr>
+            <w:r>
+              <w:rPr>
+                <w:b/>
+                <w:bCs/>
+              </w:rPr>
+              <w:t>JVM Arguments</w:t>
+            </w:r>
+          </w:p>
+        </w:tc>
+        <w:tc>
+          <w:tcPr>
+            <w:tcW w:w="4910" w:type="dxa"/>
+          </w:tcPr>
+          <w:p>
+            <w:pPr>
+              <w:rPr>
+                <w:b/>
+                <w:bCs/>
+              </w:rPr>
+            </w:pPr>
+            <w:r>
+              <w:rPr>
+                <w:b/>
+                <w:bCs/>
+              </w:rPr>
+              <w:t>R</w:t>
+            </w:r>
+            <w:r>
+              <w:rPr>
+                <w:b/>
+                <w:bCs/>
+              </w:rPr>
+              <w:t>emarks</w:t>
+            </w:r>
+          </w:p>
+        </w:tc>
+      </w:tr>
+      <w:tr>
+        <w:tc>
+          <w:tcPr>
+            <w:tcW w:w="4106" w:type="dxa"/>
+          </w:tcPr>
+          <w:p>
+            <w:proofErr w:type="gramStart"/>
+            <w:r>
+              <w:t>-</w:t>
+            </w:r>
+            <w:proofErr w:type="spellStart"/>
+            <w:r>
+              <w:t>Dsun.net.client.defaultConnectTimeou</w:t>
+            </w:r>
+            <w:r>
+              <w:t>t</w:t>
+            </w:r>
+            <w:proofErr w:type="spellEnd"/>
+            <w:proofErr w:type="gramEnd"/>
+          </w:p>
+          <w:p>
+            <w:proofErr w:type="gramStart"/>
+            <w:r>
+              <w:t>-</w:t>
+            </w:r>
+            <w:proofErr w:type="spellStart"/>
+            <w:r>
+              <w:t>Dsun.net.client.defaultReadTimeout</w:t>
+            </w:r>
+            <w:proofErr w:type="spellEnd"/>
+            <w:proofErr w:type="gramEnd"/>
+          </w:p>
+        </w:tc>
+        <w:tc>
+          <w:tcPr>
+            <w:tcW w:w="4910" w:type="dxa"/>
+          </w:tcPr>
+          <w:p>
+            <w:r>
+              <w:t>Example:</w:t>
+            </w:r>
+          </w:p>
+          <w:p>
+            <w:proofErr w:type="gramStart"/>
+            <w:r>
+              <w:t>-</w:t>
+            </w:r>
+            <w:proofErr w:type="spellStart"/>
+            <w:r>
+              <w:t>Dsun.net.client.defaultConnectTimeout</w:t>
+            </w:r>
+            <w:proofErr w:type="spellEnd"/>
+            <w:proofErr w:type="gramEnd"/>
+            <w:r>
+              <w:t>=2000</w:t>
+            </w:r>
+          </w:p>
+          <w:p>
+            <w:proofErr w:type="gramStart"/>
+            <w:r>
+              <w:t>-</w:t>
+            </w:r>
+            <w:proofErr w:type="spellStart"/>
+            <w:r>
+              <w:t>Dsun.net.client.defaultReadTimeout</w:t>
+            </w:r>
+            <w:proofErr w:type="spellEnd"/>
+            <w:proofErr w:type="gramEnd"/>
+            <w:r>
+              <w:t>=2000</w:t>
+            </w:r>
+          </w:p>
+        </w:tc>
+      </w:tr>
+    </w:tbl>
+    <w:p/>
     <w:p>
       <w:pPr>
         <w:pStyle w:val="Heading2"/>
       </w:pPr>
       <w:r>
-        <w:t>Always Enable GC Logging</w:t>
-      </w:r>
-    </w:p>
-    <w:p>
-      <w:pPr>
-        <w:pStyle w:val="Heading2"/>
-      </w:pPr>
-      <w:r>
-        <w:t xml:space="preserve">Create Heap Dump </w:t>
-      </w:r>
-      <w:r>
-        <w:t>on Out of Memory Error</w:t>
-      </w:r>
-    </w:p>
-    <w:p>
-      <w:pPr>
-        <w:pStyle w:val="Heading2"/>
-      </w:pPr>
-      <w:r>
-        <w:t>Increase</w:t>
+        <w:t>Set Time</w:t>
+      </w:r>
+      <w:r>
+        <w:t xml:space="preserve"> Zone for Your Application</w:t>
       </w:r>
       <w:r>
         <w:t xml:space="preserve"> </w:t>
       </w:r>
-      <w:r>
-        <w:t>Stack Memory Only When Needed</w:t>
-      </w:r>
-    </w:p>
-    <w:p>
-      <w:pPr>
-        <w:pStyle w:val="Heading2"/>
-      </w:pPr>
-      <w:r>
-        <w:t xml:space="preserve">Set timeout for </w:t>
-      </w:r>
-      <w:r>
-        <w:t>connection</w:t>
-      </w:r>
-    </w:p>
-    <w:p>
-      <w:pPr>
-        <w:pStyle w:val="Heading2"/>
-      </w:pPr>
-      <w:r>
-        <w:t>Set Time</w:t>
-      </w:r>
-      <w:r>
-        <w:t xml:space="preserve"> Zone for Your Application</w:t>
-      </w:r>
-    </w:p>
+    </w:p>
+    <w:p>
+      <w:r>
+        <w:t>This is particularly useful for sensitive business requirements</w:t>
+      </w:r>
+      <w:r>
+        <w:t xml:space="preserve"> in an application </w:t>
+      </w:r>
+      <w:r>
+        <w:t xml:space="preserve">running in a </w:t>
+      </w:r>
+      <w:r>
+        <w:t xml:space="preserve">distributed </w:t>
+      </w:r>
+      <w:r>
+        <w:t>environment.</w:t>
+      </w:r>
+    </w:p>
+    <w:p>
+      <w:pPr>
+        <w:pStyle w:val="Heading3"/>
+      </w:pPr>
+      <w:r>
+        <w:t>Setup</w:t>
+      </w:r>
+    </w:p>
+    <w:tbl>
+      <w:tblPr>
+        <w:tblStyle w:val="TableGrid"/>
+        <w:tblW w:w="0" w:type="auto"/>
+        <w:tblLook w:val="04A0" w:firstRow="1" w:lastRow="0" w:firstColumn="1" w:lastColumn="0" w:noHBand="0" w:noVBand="1"/>
+      </w:tblPr>
+      <w:tblGrid>
+        <w:gridCol w:w="4106"/>
+        <w:gridCol w:w="4910"/>
+      </w:tblGrid>
+      <w:tr>
+        <w:tc>
+          <w:tcPr>
+            <w:tcW w:w="4106" w:type="dxa"/>
+          </w:tcPr>
+          <w:p>
+            <w:pPr>
+              <w:rPr>
+                <w:b/>
+                <w:bCs/>
+              </w:rPr>
+            </w:pPr>
+            <w:r>
+              <w:rPr>
+                <w:b/>
+                <w:bCs/>
+              </w:rPr>
+              <w:t>JVM Arguments</w:t>
+            </w:r>
+          </w:p>
+        </w:tc>
+        <w:tc>
+          <w:tcPr>
+            <w:tcW w:w="4910" w:type="dxa"/>
+          </w:tcPr>
+          <w:p>
+            <w:pPr>
+              <w:rPr>
+                <w:b/>
+                <w:bCs/>
+              </w:rPr>
+            </w:pPr>
+            <w:r>
+              <w:rPr>
+                <w:b/>
+                <w:bCs/>
+              </w:rPr>
+              <w:t>R</w:t>
+            </w:r>
+            <w:r>
+              <w:rPr>
+                <w:b/>
+                <w:bCs/>
+              </w:rPr>
+              <w:t>emarks</w:t>
+            </w:r>
+          </w:p>
+        </w:tc>
+      </w:tr>
+      <w:tr>
+        <w:tc>
+          <w:tcPr>
+            <w:tcW w:w="4106" w:type="dxa"/>
+          </w:tcPr>
+          <w:p>
+            <w:r>
+              <w:t>-</w:t>
+            </w:r>
+            <w:proofErr w:type="spellStart"/>
+            <w:r>
+              <w:t>Duser.</w:t>
+            </w:r>
+            <w:r>
+              <w:t>t</w:t>
+            </w:r>
+            <w:r>
+              <w:t>ime</w:t>
+            </w:r>
+            <w:r>
+              <w:t>z</w:t>
+            </w:r>
+            <w:r>
+              <w:t>one</w:t>
+            </w:r>
+            <w:proofErr w:type="spellEnd"/>
+          </w:p>
+        </w:tc>
+        <w:tc>
+          <w:tcPr>
+            <w:tcW w:w="4910" w:type="dxa"/>
+          </w:tcPr>
+          <w:p>
+            <w:r>
+              <w:t>Example:</w:t>
+            </w:r>
+          </w:p>
+          <w:p>
+            <w:r>
+              <w:t>-</w:t>
+            </w:r>
+            <w:proofErr w:type="spellStart"/>
+            <w:r>
+              <w:t>D</w:t>
+            </w:r>
+            <w:r>
+              <w:t>user.time</w:t>
+            </w:r>
+            <w:r>
+              <w:t>z</w:t>
+            </w:r>
+            <w:r>
+              <w:t>one</w:t>
+            </w:r>
+            <w:proofErr w:type="spellEnd"/>
+            <w:proofErr w:type="gramStart"/>
+            <w:r>
+              <w:t>=”Asia</w:t>
+            </w:r>
+            <w:proofErr w:type="gramEnd"/>
+            <w:r>
+              <w:t>/Kolkata”</w:t>
+            </w:r>
+          </w:p>
+        </w:tc>
+      </w:tr>
+    </w:tbl>
+    <w:p/>
     <w:p>
       <w:pPr>
         <w:pStyle w:val="Heading2"/>
@@ -1441,6 +5005,7 @@
         <w:pStyle w:val="ListParagraph"/>
       </w:pPr>
       <w:r>
+        <w:lastRenderedPageBreak/>
         <w:t xml:space="preserve">With </w:t>
       </w:r>
       <w:r>
@@ -1452,14 +5017,29 @@
       <w:r>
         <w:t xml:space="preserve">, use </w:t>
       </w:r>
-      <w:r>
-        <w:t>XX:+UseStringDeduplication</w:t>
-      </w:r>
-      <w:r>
-        <w:t>. With others, use ‘intern</w:t>
-      </w:r>
-      <w:r>
-        <w:t>()</w:t>
+      <w:proofErr w:type="gramStart"/>
+      <w:r>
+        <w:t>XX:+</w:t>
+      </w:r>
+      <w:proofErr w:type="spellStart"/>
+      <w:proofErr w:type="gramEnd"/>
+      <w:r>
+        <w:t>UseStringDeduplication</w:t>
+      </w:r>
+      <w:proofErr w:type="spellEnd"/>
+      <w:r>
+        <w:t>. With others, use ‘</w:t>
+      </w:r>
+      <w:proofErr w:type="gramStart"/>
+      <w:r>
+        <w:t>intern</w:t>
+      </w:r>
+      <w:r>
+        <w:t>(</w:t>
+      </w:r>
+      <w:proofErr w:type="gramEnd"/>
+      <w:r>
+        <w:t>)</w:t>
       </w:r>
       <w:r>
         <w:t>’</w:t>
@@ -1474,11 +5054,7 @@
         <w:t xml:space="preserve"> Thus, </w:t>
       </w:r>
       <w:r>
-        <w:t xml:space="preserve">apply this on </w:t>
-      </w:r>
-      <w:r>
-        <w:lastRenderedPageBreak/>
-        <w:t>troublesome code that has been pointed out by your monitoring tool as a source of String duplication.</w:t>
+        <w:t>apply this on troublesome code that has been pointed out by your monitoring tool as a source of String duplication.</w:t>
       </w:r>
     </w:p>
     <w:p>
@@ -1521,6 +5097,231 @@
 <file path=word/numbering.xml><?xml version="1.0" encoding="utf-8"?>
 <w:numbering xmlns:wpc="http://schemas.microsoft.com/office/word/2010/wordprocessingCanvas" xmlns:cx="http://schemas.microsoft.com/office/drawing/2014/chartex" xmlns:cx1="http://schemas.microsoft.com/office/drawing/2015/9/8/chartex" xmlns:cx2="http://schemas.microsoft.com/office/drawing/2015/10/21/chartex" xmlns:cx3="http://schemas.microsoft.com/office/drawing/2016/5/9/chartex" xmlns:cx4="http://schemas.microsoft.com/office/drawing/2016/5/10/chartex" xmlns:cx5="http://schemas.microsoft.com/office/drawing/2016/5/11/chartex" xmlns:cx6="http://schemas.microsoft.com/office/drawing/2016/5/12/chartex" xmlns:cx7="http://schemas.microsoft.com/office/drawing/2016/5/13/chartex" xmlns:cx8="http://schemas.microsoft.com/office/drawing/2016/5/14/chartex" xmlns:mc="http://schemas.openxmlformats.org/markup-compatibility/2006" xmlns:aink="http://schemas.microsoft.com/office/drawing/2016/ink" xmlns:am3d="http://schemas.microsoft.com/office/drawing/2017/model3d" xmlns:o="urn:schemas-microsoft-com:office:office" xmlns:oel="http://schemas.microsoft.com/office/2019/extlst" xmlns:r="http://schemas.openxmlformats.org/officeDocument/2006/relationships" xmlns:m="http://schemas.openxmlformats.org/officeDocument/2006/math" xmlns:v="urn:schemas-microsoft-com:vml" xmlns:wp14="http://schemas.microsoft.com/office/word/2010/wordprocessingDrawing" xmlns:wp="http://schemas.openxmlformats.org/drawingml/2006/wordprocessingDrawing" xmlns:w10="urn:schemas-microsoft-com:office:word" xmlns:w="http://schemas.openxmlformats.org/wordprocessingml/2006/main" xmlns:w14="http://schemas.microsoft.com/office/word/2010/wordml" xmlns:w15="http://schemas.microsoft.com/office/word/2012/wordml" xmlns:w16cex="http://schemas.microsoft.com/office/word/2018/wordml/cex" xmlns:w16cid="http://schemas.microsoft.com/office/word/2016/wordml/cid" xmlns:w16="http://schemas.microsoft.com/office/word/2018/wordml" xmlns:w16du="http://schemas.microsoft.com/office/word/2023/wordml/word16du" xmlns:w16sdtdh="http://schemas.microsoft.com/office/word/2020/wordml/sdtdatahash" xmlns:w16se="http://schemas.microsoft.com/office/word/2015/wordml/symex" xmlns:wpg="http://schemas.microsoft.com/office/word/2010/wordprocessingGroup" xmlns:wpi="http://schemas.microsoft.com/office/word/2010/wordprocessingInk" xmlns:wne="http://schemas.microsoft.com/office/word/2006/wordml" xmlns:wps="http://schemas.microsoft.com/office/word/2010/wordprocessingShape" mc:Ignorable="w14 w15 w16se w16cid w16 w16cex w16sdtdh w16du wp14">
   <w:abstractNum w:abstractNumId="0" w15:restartNumberingAfterBreak="0">
+    <w:nsid w:val="3063026A"/>
+    <w:multiLevelType w:val="hybridMultilevel"/>
+    <w:tmpl w:val="4288C0BE"/>
+    <w:lvl w:ilvl="0" w:tplc="C27460DC">
+      <w:start w:val="1"/>
+      <w:numFmt w:val="bullet"/>
+      <w:lvlText w:val=""/>
+      <w:lvlJc w:val="left"/>
+      <w:pPr>
+        <w:ind w:left="720" w:hanging="360"/>
+      </w:pPr>
+      <w:rPr>
+        <w:rFonts w:ascii="Wingdings" w:eastAsiaTheme="minorHAnsi" w:hAnsi="Wingdings" w:cstheme="minorBidi" w:hint="default"/>
+      </w:rPr>
+    </w:lvl>
+    <w:lvl w:ilvl="1" w:tplc="08090003" w:tentative="1">
+      <w:start w:val="1"/>
+      <w:numFmt w:val="bullet"/>
+      <w:lvlText w:val="o"/>
+      <w:lvlJc w:val="left"/>
+      <w:pPr>
+        <w:ind w:left="1440" w:hanging="360"/>
+      </w:pPr>
+      <w:rPr>
+        <w:rFonts w:ascii="Courier New" w:hAnsi="Courier New" w:cs="Courier New" w:hint="default"/>
+      </w:rPr>
+    </w:lvl>
+    <w:lvl w:ilvl="2" w:tplc="08090005" w:tentative="1">
+      <w:start w:val="1"/>
+      <w:numFmt w:val="bullet"/>
+      <w:lvlText w:val=""/>
+      <w:lvlJc w:val="left"/>
+      <w:pPr>
+        <w:ind w:left="2160" w:hanging="360"/>
+      </w:pPr>
+      <w:rPr>
+        <w:rFonts w:ascii="Wingdings" w:hAnsi="Wingdings" w:hint="default"/>
+      </w:rPr>
+    </w:lvl>
+    <w:lvl w:ilvl="3" w:tplc="08090001" w:tentative="1">
+      <w:start w:val="1"/>
+      <w:numFmt w:val="bullet"/>
+      <w:lvlText w:val=""/>
+      <w:lvlJc w:val="left"/>
+      <w:pPr>
+        <w:ind w:left="2880" w:hanging="360"/>
+      </w:pPr>
+      <w:rPr>
+        <w:rFonts w:ascii="Symbol" w:hAnsi="Symbol" w:hint="default"/>
+      </w:rPr>
+    </w:lvl>
+    <w:lvl w:ilvl="4" w:tplc="08090003" w:tentative="1">
+      <w:start w:val="1"/>
+      <w:numFmt w:val="bullet"/>
+      <w:lvlText w:val="o"/>
+      <w:lvlJc w:val="left"/>
+      <w:pPr>
+        <w:ind w:left="3600" w:hanging="360"/>
+      </w:pPr>
+      <w:rPr>
+        <w:rFonts w:ascii="Courier New" w:hAnsi="Courier New" w:cs="Courier New" w:hint="default"/>
+      </w:rPr>
+    </w:lvl>
+    <w:lvl w:ilvl="5" w:tplc="08090005" w:tentative="1">
+      <w:start w:val="1"/>
+      <w:numFmt w:val="bullet"/>
+      <w:lvlText w:val=""/>
+      <w:lvlJc w:val="left"/>
+      <w:pPr>
+        <w:ind w:left="4320" w:hanging="360"/>
+      </w:pPr>
+      <w:rPr>
+        <w:rFonts w:ascii="Wingdings" w:hAnsi="Wingdings" w:hint="default"/>
+      </w:rPr>
+    </w:lvl>
+    <w:lvl w:ilvl="6" w:tplc="08090001" w:tentative="1">
+      <w:start w:val="1"/>
+      <w:numFmt w:val="bullet"/>
+      <w:lvlText w:val=""/>
+      <w:lvlJc w:val="left"/>
+      <w:pPr>
+        <w:ind w:left="5040" w:hanging="360"/>
+      </w:pPr>
+      <w:rPr>
+        <w:rFonts w:ascii="Symbol" w:hAnsi="Symbol" w:hint="default"/>
+      </w:rPr>
+    </w:lvl>
+    <w:lvl w:ilvl="7" w:tplc="08090003" w:tentative="1">
+      <w:start w:val="1"/>
+      <w:numFmt w:val="bullet"/>
+      <w:lvlText w:val="o"/>
+      <w:lvlJc w:val="left"/>
+      <w:pPr>
+        <w:ind w:left="5760" w:hanging="360"/>
+      </w:pPr>
+      <w:rPr>
+        <w:rFonts w:ascii="Courier New" w:hAnsi="Courier New" w:cs="Courier New" w:hint="default"/>
+      </w:rPr>
+    </w:lvl>
+    <w:lvl w:ilvl="8" w:tplc="08090005" w:tentative="1">
+      <w:start w:val="1"/>
+      <w:numFmt w:val="bullet"/>
+      <w:lvlText w:val=""/>
+      <w:lvlJc w:val="left"/>
+      <w:pPr>
+        <w:ind w:left="6480" w:hanging="360"/>
+      </w:pPr>
+      <w:rPr>
+        <w:rFonts w:ascii="Wingdings" w:hAnsi="Wingdings" w:hint="default"/>
+      </w:rPr>
+    </w:lvl>
+  </w:abstractNum>
+  <w:abstractNum w:abstractNumId="1" w15:restartNumberingAfterBreak="0">
+    <w:nsid w:val="41B15761"/>
+    <w:multiLevelType w:val="hybridMultilevel"/>
+    <w:tmpl w:val="980EBC14"/>
+    <w:lvl w:ilvl="0" w:tplc="115EC9BA">
+      <w:numFmt w:val="bullet"/>
+      <w:lvlText w:val="-"/>
+      <w:lvlJc w:val="left"/>
+      <w:pPr>
+        <w:ind w:left="720" w:hanging="360"/>
+      </w:pPr>
+      <w:rPr>
+        <w:rFonts w:ascii="Aptos" w:eastAsiaTheme="minorHAnsi" w:hAnsi="Aptos" w:cstheme="minorBidi" w:hint="default"/>
+      </w:rPr>
+    </w:lvl>
+    <w:lvl w:ilvl="1" w:tplc="08090003" w:tentative="1">
+      <w:start w:val="1"/>
+      <w:numFmt w:val="bullet"/>
+      <w:lvlText w:val="o"/>
+      <w:lvlJc w:val="left"/>
+      <w:pPr>
+        <w:ind w:left="1440" w:hanging="360"/>
+      </w:pPr>
+      <w:rPr>
+        <w:rFonts w:ascii="Courier New" w:hAnsi="Courier New" w:cs="Courier New" w:hint="default"/>
+      </w:rPr>
+    </w:lvl>
+    <w:lvl w:ilvl="2" w:tplc="08090005" w:tentative="1">
+      <w:start w:val="1"/>
+      <w:numFmt w:val="bullet"/>
+      <w:lvlText w:val=""/>
+      <w:lvlJc w:val="left"/>
+      <w:pPr>
+        <w:ind w:left="2160" w:hanging="360"/>
+      </w:pPr>
+      <w:rPr>
+        <w:rFonts w:ascii="Wingdings" w:hAnsi="Wingdings" w:hint="default"/>
+      </w:rPr>
+    </w:lvl>
+    <w:lvl w:ilvl="3" w:tplc="08090001" w:tentative="1">
+      <w:start w:val="1"/>
+      <w:numFmt w:val="bullet"/>
+      <w:lvlText w:val=""/>
+      <w:lvlJc w:val="left"/>
+      <w:pPr>
+        <w:ind w:left="2880" w:hanging="360"/>
+      </w:pPr>
+      <w:rPr>
+        <w:rFonts w:ascii="Symbol" w:hAnsi="Symbol" w:hint="default"/>
+      </w:rPr>
+    </w:lvl>
+    <w:lvl w:ilvl="4" w:tplc="08090003" w:tentative="1">
+      <w:start w:val="1"/>
+      <w:numFmt w:val="bullet"/>
+      <w:lvlText w:val="o"/>
+      <w:lvlJc w:val="left"/>
+      <w:pPr>
+        <w:ind w:left="3600" w:hanging="360"/>
+      </w:pPr>
+      <w:rPr>
+        <w:rFonts w:ascii="Courier New" w:hAnsi="Courier New" w:cs="Courier New" w:hint="default"/>
+      </w:rPr>
+    </w:lvl>
+    <w:lvl w:ilvl="5" w:tplc="08090005" w:tentative="1">
+      <w:start w:val="1"/>
+      <w:numFmt w:val="bullet"/>
+      <w:lvlText w:val=""/>
+      <w:lvlJc w:val="left"/>
+      <w:pPr>
+        <w:ind w:left="4320" w:hanging="360"/>
+      </w:pPr>
+      <w:rPr>
+        <w:rFonts w:ascii="Wingdings" w:hAnsi="Wingdings" w:hint="default"/>
+      </w:rPr>
+    </w:lvl>
+    <w:lvl w:ilvl="6" w:tplc="08090001" w:tentative="1">
+      <w:start w:val="1"/>
+      <w:numFmt w:val="bullet"/>
+      <w:lvlText w:val=""/>
+      <w:lvlJc w:val="left"/>
+      <w:pPr>
+        <w:ind w:left="5040" w:hanging="360"/>
+      </w:pPr>
+      <w:rPr>
+        <w:rFonts w:ascii="Symbol" w:hAnsi="Symbol" w:hint="default"/>
+      </w:rPr>
+    </w:lvl>
+    <w:lvl w:ilvl="7" w:tplc="08090003" w:tentative="1">
+      <w:start w:val="1"/>
+      <w:numFmt w:val="bullet"/>
+      <w:lvlText w:val="o"/>
+      <w:lvlJc w:val="left"/>
+      <w:pPr>
+        <w:ind w:left="5760" w:hanging="360"/>
+      </w:pPr>
+      <w:rPr>
+        <w:rFonts w:ascii="Courier New" w:hAnsi="Courier New" w:cs="Courier New" w:hint="default"/>
+      </w:rPr>
+    </w:lvl>
+    <w:lvl w:ilvl="8" w:tplc="08090005" w:tentative="1">
+      <w:start w:val="1"/>
+      <w:numFmt w:val="bullet"/>
+      <w:lvlText w:val=""/>
+      <w:lvlJc w:val="left"/>
+      <w:pPr>
+        <w:ind w:left="6480" w:hanging="360"/>
+      </w:pPr>
+      <w:rPr>
+        <w:rFonts w:ascii="Wingdings" w:hAnsi="Wingdings" w:hint="default"/>
+      </w:rPr>
+    </w:lvl>
+  </w:abstractNum>
+  <w:abstractNum w:abstractNumId="2" w15:restartNumberingAfterBreak="0">
     <w:nsid w:val="677077FC"/>
     <w:multiLevelType w:val="hybridMultilevel"/>
     <w:tmpl w:val="394C74AA"/>
@@ -1609,7 +5410,221 @@
       </w:pPr>
     </w:lvl>
   </w:abstractNum>
+  <w:abstractNum w:abstractNumId="3" w15:restartNumberingAfterBreak="0">
+    <w:nsid w:val="6E922EF9"/>
+    <w:multiLevelType w:val="hybridMultilevel"/>
+    <w:tmpl w:val="9EC42CEA"/>
+    <w:lvl w:ilvl="0" w:tplc="30F20F9E">
+      <w:start w:val="1"/>
+      <w:numFmt w:val="bullet"/>
+      <w:lvlText w:val="-"/>
+      <w:lvlJc w:val="left"/>
+      <w:pPr>
+        <w:ind w:left="720" w:hanging="360"/>
+      </w:pPr>
+      <w:rPr>
+        <w:rFonts w:ascii="Aptos" w:eastAsiaTheme="minorHAnsi" w:hAnsi="Aptos" w:cstheme="minorBidi" w:hint="default"/>
+      </w:rPr>
+    </w:lvl>
+    <w:lvl w:ilvl="1" w:tplc="08090003" w:tentative="1">
+      <w:start w:val="1"/>
+      <w:numFmt w:val="bullet"/>
+      <w:lvlText w:val="o"/>
+      <w:lvlJc w:val="left"/>
+      <w:pPr>
+        <w:ind w:left="1440" w:hanging="360"/>
+      </w:pPr>
+      <w:rPr>
+        <w:rFonts w:ascii="Courier New" w:hAnsi="Courier New" w:cs="Courier New" w:hint="default"/>
+      </w:rPr>
+    </w:lvl>
+    <w:lvl w:ilvl="2" w:tplc="08090005" w:tentative="1">
+      <w:start w:val="1"/>
+      <w:numFmt w:val="bullet"/>
+      <w:lvlText w:val=""/>
+      <w:lvlJc w:val="left"/>
+      <w:pPr>
+        <w:ind w:left="2160" w:hanging="360"/>
+      </w:pPr>
+      <w:rPr>
+        <w:rFonts w:ascii="Wingdings" w:hAnsi="Wingdings" w:hint="default"/>
+      </w:rPr>
+    </w:lvl>
+    <w:lvl w:ilvl="3" w:tplc="08090001" w:tentative="1">
+      <w:start w:val="1"/>
+      <w:numFmt w:val="bullet"/>
+      <w:lvlText w:val=""/>
+      <w:lvlJc w:val="left"/>
+      <w:pPr>
+        <w:ind w:left="2880" w:hanging="360"/>
+      </w:pPr>
+      <w:rPr>
+        <w:rFonts w:ascii="Symbol" w:hAnsi="Symbol" w:hint="default"/>
+      </w:rPr>
+    </w:lvl>
+    <w:lvl w:ilvl="4" w:tplc="08090003" w:tentative="1">
+      <w:start w:val="1"/>
+      <w:numFmt w:val="bullet"/>
+      <w:lvlText w:val="o"/>
+      <w:lvlJc w:val="left"/>
+      <w:pPr>
+        <w:ind w:left="3600" w:hanging="360"/>
+      </w:pPr>
+      <w:rPr>
+        <w:rFonts w:ascii="Courier New" w:hAnsi="Courier New" w:cs="Courier New" w:hint="default"/>
+      </w:rPr>
+    </w:lvl>
+    <w:lvl w:ilvl="5" w:tplc="08090005" w:tentative="1">
+      <w:start w:val="1"/>
+      <w:numFmt w:val="bullet"/>
+      <w:lvlText w:val=""/>
+      <w:lvlJc w:val="left"/>
+      <w:pPr>
+        <w:ind w:left="4320" w:hanging="360"/>
+      </w:pPr>
+      <w:rPr>
+        <w:rFonts w:ascii="Wingdings" w:hAnsi="Wingdings" w:hint="default"/>
+      </w:rPr>
+    </w:lvl>
+    <w:lvl w:ilvl="6" w:tplc="08090001" w:tentative="1">
+      <w:start w:val="1"/>
+      <w:numFmt w:val="bullet"/>
+      <w:lvlText w:val=""/>
+      <w:lvlJc w:val="left"/>
+      <w:pPr>
+        <w:ind w:left="5040" w:hanging="360"/>
+      </w:pPr>
+      <w:rPr>
+        <w:rFonts w:ascii="Symbol" w:hAnsi="Symbol" w:hint="default"/>
+      </w:rPr>
+    </w:lvl>
+    <w:lvl w:ilvl="7" w:tplc="08090003" w:tentative="1">
+      <w:start w:val="1"/>
+      <w:numFmt w:val="bullet"/>
+      <w:lvlText w:val="o"/>
+      <w:lvlJc w:val="left"/>
+      <w:pPr>
+        <w:ind w:left="5760" w:hanging="360"/>
+      </w:pPr>
+      <w:rPr>
+        <w:rFonts w:ascii="Courier New" w:hAnsi="Courier New" w:cs="Courier New" w:hint="default"/>
+      </w:rPr>
+    </w:lvl>
+    <w:lvl w:ilvl="8" w:tplc="08090005" w:tentative="1">
+      <w:start w:val="1"/>
+      <w:numFmt w:val="bullet"/>
+      <w:lvlText w:val=""/>
+      <w:lvlJc w:val="left"/>
+      <w:pPr>
+        <w:ind w:left="6480" w:hanging="360"/>
+      </w:pPr>
+      <w:rPr>
+        <w:rFonts w:ascii="Wingdings" w:hAnsi="Wingdings" w:hint="default"/>
+      </w:rPr>
+    </w:lvl>
+  </w:abstractNum>
+  <w:abstractNum w:abstractNumId="4" w15:restartNumberingAfterBreak="0">
+    <w:nsid w:val="7941002B"/>
+    <w:multiLevelType w:val="hybridMultilevel"/>
+    <w:tmpl w:val="87A096E6"/>
+    <w:lvl w:ilvl="0" w:tplc="08090011">
+      <w:start w:val="1"/>
+      <w:numFmt w:val="decimal"/>
+      <w:lvlText w:val="%1)"/>
+      <w:lvlJc w:val="left"/>
+      <w:pPr>
+        <w:ind w:left="720" w:hanging="360"/>
+      </w:pPr>
+      <w:rPr>
+        <w:rFonts w:hint="default"/>
+      </w:rPr>
+    </w:lvl>
+    <w:lvl w:ilvl="1" w:tplc="08090019" w:tentative="1">
+      <w:start w:val="1"/>
+      <w:numFmt w:val="lowerLetter"/>
+      <w:lvlText w:val="%2."/>
+      <w:lvlJc w:val="left"/>
+      <w:pPr>
+        <w:ind w:left="1440" w:hanging="360"/>
+      </w:pPr>
+    </w:lvl>
+    <w:lvl w:ilvl="2" w:tplc="0809001B" w:tentative="1">
+      <w:start w:val="1"/>
+      <w:numFmt w:val="lowerRoman"/>
+      <w:lvlText w:val="%3."/>
+      <w:lvlJc w:val="right"/>
+      <w:pPr>
+        <w:ind w:left="2160" w:hanging="180"/>
+      </w:pPr>
+    </w:lvl>
+    <w:lvl w:ilvl="3" w:tplc="0809000F" w:tentative="1">
+      <w:start w:val="1"/>
+      <w:numFmt w:val="decimal"/>
+      <w:lvlText w:val="%4."/>
+      <w:lvlJc w:val="left"/>
+      <w:pPr>
+        <w:ind w:left="2880" w:hanging="360"/>
+      </w:pPr>
+    </w:lvl>
+    <w:lvl w:ilvl="4" w:tplc="08090019" w:tentative="1">
+      <w:start w:val="1"/>
+      <w:numFmt w:val="lowerLetter"/>
+      <w:lvlText w:val="%5."/>
+      <w:lvlJc w:val="left"/>
+      <w:pPr>
+        <w:ind w:left="3600" w:hanging="360"/>
+      </w:pPr>
+    </w:lvl>
+    <w:lvl w:ilvl="5" w:tplc="0809001B" w:tentative="1">
+      <w:start w:val="1"/>
+      <w:numFmt w:val="lowerRoman"/>
+      <w:lvlText w:val="%6."/>
+      <w:lvlJc w:val="right"/>
+      <w:pPr>
+        <w:ind w:left="4320" w:hanging="180"/>
+      </w:pPr>
+    </w:lvl>
+    <w:lvl w:ilvl="6" w:tplc="0809000F" w:tentative="1">
+      <w:start w:val="1"/>
+      <w:numFmt w:val="decimal"/>
+      <w:lvlText w:val="%7."/>
+      <w:lvlJc w:val="left"/>
+      <w:pPr>
+        <w:ind w:left="5040" w:hanging="360"/>
+      </w:pPr>
+    </w:lvl>
+    <w:lvl w:ilvl="7" w:tplc="08090019" w:tentative="1">
+      <w:start w:val="1"/>
+      <w:numFmt w:val="lowerLetter"/>
+      <w:lvlText w:val="%8."/>
+      <w:lvlJc w:val="left"/>
+      <w:pPr>
+        <w:ind w:left="5760" w:hanging="360"/>
+      </w:pPr>
+    </w:lvl>
+    <w:lvl w:ilvl="8" w:tplc="0809001B" w:tentative="1">
+      <w:start w:val="1"/>
+      <w:numFmt w:val="lowerRoman"/>
+      <w:lvlText w:val="%9."/>
+      <w:lvlJc w:val="right"/>
+      <w:pPr>
+        <w:ind w:left="6480" w:hanging="180"/>
+      </w:pPr>
+    </w:lvl>
+  </w:abstractNum>
   <w:num w:numId="1" w16cid:durableId="518933295">
+    <w:abstractNumId w:val="2"/>
+  </w:num>
+  <w:num w:numId="2" w16cid:durableId="1495099502">
+    <w:abstractNumId w:val="1"/>
+  </w:num>
+  <w:num w:numId="3" w16cid:durableId="2110154835">
+    <w:abstractNumId w:val="3"/>
+  </w:num>
+  <w:num w:numId="4" w16cid:durableId="572813507">
+    <w:abstractNumId w:val="4"/>
+  </w:num>
+  <w:num w:numId="5" w16cid:durableId="284428333">
     <w:abstractNumId w:val="0"/>
   </w:num>
 </w:numbering>
@@ -2015,7 +6030,7 @@
   <w:style w:type="paragraph" w:default="1" w:styleId="Normal">
     <w:name w:val="Normal"/>
     <w:qFormat/>
-    <w:rsid w:val="008309C0"/>
+    <w:rsid w:val="00CF159A"/>
   </w:style>
   <w:style w:type="paragraph" w:styleId="Heading1">
     <w:name w:val="heading 1"/>
@@ -2547,6 +6562,41 @@
       </w:tblBorders>
     </w:tblPr>
   </w:style>
+  <w:style w:type="character" w:styleId="Hyperlink">
+    <w:name w:val="Hyperlink"/>
+    <w:basedOn w:val="DefaultParagraphFont"/>
+    <w:uiPriority w:val="99"/>
+    <w:unhideWhenUsed/>
+    <w:rsid w:val="0041373D"/>
+    <w:rPr>
+      <w:color w:val="467886" w:themeColor="hyperlink"/>
+      <w:u w:val="single"/>
+    </w:rPr>
+  </w:style>
+  <w:style w:type="character" w:styleId="UnresolvedMention">
+    <w:name w:val="Unresolved Mention"/>
+    <w:basedOn w:val="DefaultParagraphFont"/>
+    <w:uiPriority w:val="99"/>
+    <w:semiHidden/>
+    <w:unhideWhenUsed/>
+    <w:rsid w:val="0041373D"/>
+    <w:rPr>
+      <w:color w:val="605E5C"/>
+      <w:shd w:val="clear" w:color="auto" w:fill="E1DFDD"/>
+    </w:rPr>
+  </w:style>
+  <w:style w:type="character" w:styleId="FollowedHyperlink">
+    <w:name w:val="FollowedHyperlink"/>
+    <w:basedOn w:val="DefaultParagraphFont"/>
+    <w:uiPriority w:val="99"/>
+    <w:semiHidden/>
+    <w:unhideWhenUsed/>
+    <w:rsid w:val="00C17AAF"/>
+    <w:rPr>
+      <w:color w:val="96607D" w:themeColor="followedHyperlink"/>
+      <w:u w:val="single"/>
+    </w:rPr>
+  </w:style>
 </w:styles>
 </file>
 

</xml_diff>